<commit_message>
Diagrama de Implantação UML
</commit_message>
<xml_diff>
--- a/docs/T4_G1_V5_PLN_Document.docx
+++ b/docs/T4_G1_V5_PLN_Document.docx
@@ -1299,7 +1299,7 @@
               <w:widowControl w:val="0"/>
               <w:numPr>
                 <w:ilvl w:val="0"/>
-                <w:numId w:val="8"/>
+                <w:numId w:val="5"/>
               </w:numPr>
               <w:tabs>
                 <w:tab w:val="left" w:leader="none" w:pos="708"/>
@@ -1343,7 +1343,7 @@
               <w:widowControl w:val="0"/>
               <w:numPr>
                 <w:ilvl w:val="0"/>
-                <w:numId w:val="8"/>
+                <w:numId w:val="5"/>
               </w:numPr>
               <w:tabs>
                 <w:tab w:val="left" w:leader="none" w:pos="708"/>
@@ -1549,7 +1549,7 @@
               <w:widowControl w:val="1"/>
               <w:numPr>
                 <w:ilvl w:val="0"/>
-                <w:numId w:val="4"/>
+                <w:numId w:val="2"/>
               </w:numPr>
               <w:tabs>
                 <w:tab w:val="left" w:leader="none" w:pos="708"/>
@@ -1591,7 +1591,7 @@
               <w:widowControl w:val="1"/>
               <w:numPr>
                 <w:ilvl w:val="0"/>
-                <w:numId w:val="4"/>
+                <w:numId w:val="2"/>
               </w:numPr>
               <w:tabs>
                 <w:tab w:val="left" w:leader="none" w:pos="708"/>
@@ -1633,7 +1633,7 @@
               <w:widowControl w:val="1"/>
               <w:numPr>
                 <w:ilvl w:val="0"/>
-                <w:numId w:val="4"/>
+                <w:numId w:val="2"/>
               </w:numPr>
               <w:tabs>
                 <w:tab w:val="left" w:leader="none" w:pos="708"/>
@@ -1675,7 +1675,7 @@
               <w:widowControl w:val="1"/>
               <w:numPr>
                 <w:ilvl w:val="0"/>
-                <w:numId w:val="4"/>
+                <w:numId w:val="2"/>
               </w:numPr>
               <w:tabs>
                 <w:tab w:val="left" w:leader="none" w:pos="708"/>
@@ -1717,7 +1717,7 @@
               <w:widowControl w:val="1"/>
               <w:numPr>
                 <w:ilvl w:val="0"/>
-                <w:numId w:val="4"/>
+                <w:numId w:val="2"/>
               </w:numPr>
               <w:tabs>
                 <w:tab w:val="left" w:leader="none" w:pos="708"/>
@@ -1759,7 +1759,7 @@
               <w:widowControl w:val="1"/>
               <w:numPr>
                 <w:ilvl w:val="0"/>
-                <w:numId w:val="4"/>
+                <w:numId w:val="2"/>
               </w:numPr>
               <w:tabs>
                 <w:tab w:val="left" w:leader="none" w:pos="708"/>
@@ -1801,7 +1801,7 @@
               <w:widowControl w:val="1"/>
               <w:numPr>
                 <w:ilvl w:val="0"/>
-                <w:numId w:val="4"/>
+                <w:numId w:val="2"/>
               </w:numPr>
               <w:tabs>
                 <w:tab w:val="left" w:leader="none" w:pos="708"/>
@@ -1843,7 +1843,7 @@
               <w:widowControl w:val="1"/>
               <w:numPr>
                 <w:ilvl w:val="0"/>
-                <w:numId w:val="4"/>
+                <w:numId w:val="2"/>
               </w:numPr>
               <w:tabs>
                 <w:tab w:val="left" w:leader="none" w:pos="708"/>
@@ -1885,7 +1885,7 @@
               <w:widowControl w:val="1"/>
               <w:numPr>
                 <w:ilvl w:val="0"/>
-                <w:numId w:val="4"/>
+                <w:numId w:val="2"/>
               </w:numPr>
               <w:tabs>
                 <w:tab w:val="left" w:leader="none" w:pos="708"/>
@@ -1927,7 +1927,7 @@
               <w:widowControl w:val="1"/>
               <w:numPr>
                 <w:ilvl w:val="0"/>
-                <w:numId w:val="4"/>
+                <w:numId w:val="2"/>
               </w:numPr>
               <w:tabs>
                 <w:tab w:val="left" w:leader="none" w:pos="708"/>
@@ -2010,8 +2010,13 @@
             </w:pPr>
             <w:r>
               <w:rPr>
-                <w:rtl w:val="0"/>
-              </w:rPr>
+                <w:rFonts w:ascii="Manrope" w:cs="Manrope" w:eastAsia="Manrope" w:hAnsi="Manrope"/>
+                <w:color w:val="4472c4"/>
+                <w:sz w:val="18"/>
+                <w:szCs w:val="18"/>
+                <w:rtl w:val="0"/>
+              </w:rPr>
+              <w:t xml:space="preserve">20/06/2023</w:t>
             </w:r>
           </w:p>
         </w:tc>
@@ -2054,8 +2059,13 @@
             </w:pPr>
             <w:r>
               <w:rPr>
-                <w:rtl w:val="0"/>
-              </w:rPr>
+                <w:rFonts w:ascii="Manrope" w:cs="Manrope" w:eastAsia="Manrope" w:hAnsi="Manrope"/>
+                <w:color w:val="4472c4"/>
+                <w:sz w:val="18"/>
+                <w:szCs w:val="18"/>
+                <w:rtl w:val="0"/>
+              </w:rPr>
+              <w:t xml:space="preserve">Vitória Rodrigues de Oliveira</w:t>
             </w:r>
           </w:p>
         </w:tc>
@@ -2098,8 +2108,13 @@
             </w:pPr>
             <w:r>
               <w:rPr>
-                <w:rtl w:val="0"/>
-              </w:rPr>
+                <w:rFonts w:ascii="Manrope" w:cs="Manrope" w:eastAsia="Manrope" w:hAnsi="Manrope"/>
+                <w:color w:val="4472c4"/>
+                <w:sz w:val="18"/>
+                <w:szCs w:val="18"/>
+                <w:rtl w:val="0"/>
+              </w:rPr>
+              <w:t xml:space="preserve">1.3</w:t>
             </w:r>
           </w:p>
         </w:tc>
@@ -2116,6 +2131,10 @@
           <w:p>
             <w:pPr>
               <w:widowControl w:val="1"/>
+              <w:numPr>
+                <w:ilvl w:val="0"/>
+                <w:numId w:val="4"/>
+              </w:numPr>
               <w:tabs>
                 <w:tab w:val="left" w:leader="none" w:pos="708"/>
                 <w:tab w:val="left" w:leader="none" w:pos="1416"/>
@@ -2132,17 +2151,24 @@
                 <w:tab w:val="left" w:leader="none" w:pos="9204"/>
               </w:tabs>
               <w:spacing w:before="0" w:line="276" w:lineRule="auto"/>
+              <w:ind w:left="720" w:hanging="360"/>
               <w:rPr>
                 <w:rFonts w:ascii="Manrope" w:cs="Manrope" w:eastAsia="Manrope" w:hAnsi="Manrope"/>
                 <w:color w:val="4472c4"/>
                 <w:sz w:val="18"/>
                 <w:szCs w:val="18"/>
+                <w:u w:val="none"/>
               </w:rPr>
             </w:pPr>
             <w:r>
               <w:rPr>
-                <w:rtl w:val="0"/>
-              </w:rPr>
+                <w:rFonts w:ascii="Manrope" w:cs="Manrope" w:eastAsia="Manrope" w:hAnsi="Manrope"/>
+                <w:color w:val="4472c4"/>
+                <w:sz w:val="18"/>
+                <w:szCs w:val="18"/>
+                <w:rtl w:val="0"/>
+              </w:rPr>
+              <w:t xml:space="preserve">Diagrama de Implantação UML</w:t>
             </w:r>
           </w:p>
         </w:tc>
@@ -3460,7 +3486,7 @@
         <w:widowControl w:val="1"/>
         <w:numPr>
           <w:ilvl w:val="0"/>
-          <w:numId w:val="2"/>
+          <w:numId w:val="10"/>
         </w:numPr>
         <w:spacing w:before="0" w:line="276" w:lineRule="auto"/>
         <w:ind w:left="720" w:hanging="360"/>
@@ -3494,7 +3520,7 @@
         <w:widowControl w:val="1"/>
         <w:numPr>
           <w:ilvl w:val="0"/>
-          <w:numId w:val="2"/>
+          <w:numId w:val="10"/>
         </w:numPr>
         <w:spacing w:after="0" w:before="0" w:line="276" w:lineRule="auto"/>
         <w:ind w:left="720" w:hanging="360"/>
@@ -3528,7 +3554,7 @@
         <w:widowControl w:val="1"/>
         <w:numPr>
           <w:ilvl w:val="0"/>
-          <w:numId w:val="2"/>
+          <w:numId w:val="10"/>
         </w:numPr>
         <w:spacing w:after="0" w:before="0" w:line="276" w:lineRule="auto"/>
         <w:ind w:left="720" w:hanging="360"/>
@@ -3562,7 +3588,7 @@
         <w:widowControl w:val="1"/>
         <w:numPr>
           <w:ilvl w:val="0"/>
-          <w:numId w:val="2"/>
+          <w:numId w:val="10"/>
         </w:numPr>
         <w:spacing w:after="0" w:before="0" w:line="276" w:lineRule="auto"/>
         <w:ind w:left="720" w:hanging="360"/>
@@ -3596,7 +3622,7 @@
         <w:widowControl w:val="1"/>
         <w:numPr>
           <w:ilvl w:val="0"/>
-          <w:numId w:val="2"/>
+          <w:numId w:val="10"/>
         </w:numPr>
         <w:spacing w:after="0" w:before="0" w:line="276" w:lineRule="auto"/>
         <w:ind w:left="720" w:hanging="360"/>
@@ -3643,7 +3669,7 @@
         <w:widowControl w:val="1"/>
         <w:numPr>
           <w:ilvl w:val="1"/>
-          <w:numId w:val="2"/>
+          <w:numId w:val="10"/>
         </w:numPr>
         <w:spacing w:after="0" w:before="0" w:line="276" w:lineRule="auto"/>
         <w:ind w:left="1440" w:hanging="360"/>
@@ -3690,7 +3716,7 @@
         <w:widowControl w:val="1"/>
         <w:numPr>
           <w:ilvl w:val="1"/>
-          <w:numId w:val="2"/>
+          <w:numId w:val="10"/>
         </w:numPr>
         <w:spacing w:after="0" w:before="0" w:line="276" w:lineRule="auto"/>
         <w:ind w:left="1440" w:hanging="360"/>
@@ -3724,7 +3750,7 @@
         <w:widowControl w:val="1"/>
         <w:numPr>
           <w:ilvl w:val="1"/>
-          <w:numId w:val="2"/>
+          <w:numId w:val="10"/>
         </w:numPr>
         <w:spacing w:after="0" w:before="0" w:line="276" w:lineRule="auto"/>
         <w:ind w:left="1440" w:hanging="360"/>
@@ -3771,7 +3797,7 @@
         <w:widowControl w:val="1"/>
         <w:numPr>
           <w:ilvl w:val="1"/>
-          <w:numId w:val="2"/>
+          <w:numId w:val="10"/>
         </w:numPr>
         <w:spacing w:after="0" w:before="0" w:line="276" w:lineRule="auto"/>
         <w:ind w:left="1440" w:hanging="360"/>
@@ -3818,7 +3844,7 @@
         <w:widowControl w:val="1"/>
         <w:numPr>
           <w:ilvl w:val="0"/>
-          <w:numId w:val="2"/>
+          <w:numId w:val="10"/>
         </w:numPr>
         <w:spacing w:after="0" w:before="0" w:line="276" w:lineRule="auto"/>
         <w:ind w:left="720" w:hanging="360"/>
@@ -3852,7 +3878,7 @@
         <w:widowControl w:val="1"/>
         <w:numPr>
           <w:ilvl w:val="1"/>
-          <w:numId w:val="2"/>
+          <w:numId w:val="10"/>
         </w:numPr>
         <w:spacing w:after="0" w:before="0" w:line="276" w:lineRule="auto"/>
         <w:ind w:left="1440" w:hanging="360"/>
@@ -3886,7 +3912,7 @@
         <w:widowControl w:val="1"/>
         <w:numPr>
           <w:ilvl w:val="1"/>
-          <w:numId w:val="2"/>
+          <w:numId w:val="10"/>
         </w:numPr>
         <w:spacing w:after="0" w:before="0" w:line="276" w:lineRule="auto"/>
         <w:ind w:left="1440" w:hanging="360"/>
@@ -3920,7 +3946,7 @@
         <w:widowControl w:val="1"/>
         <w:numPr>
           <w:ilvl w:val="0"/>
-          <w:numId w:val="2"/>
+          <w:numId w:val="10"/>
         </w:numPr>
         <w:spacing w:after="0" w:before="0" w:line="276" w:lineRule="auto"/>
         <w:ind w:left="720" w:hanging="360"/>
@@ -3954,7 +3980,7 @@
         <w:widowControl w:val="1"/>
         <w:numPr>
           <w:ilvl w:val="0"/>
-          <w:numId w:val="2"/>
+          <w:numId w:val="10"/>
         </w:numPr>
         <w:spacing w:after="0" w:before="0" w:line="276" w:lineRule="auto"/>
         <w:ind w:left="720" w:hanging="360"/>
@@ -3988,7 +4014,7 @@
         <w:widowControl w:val="1"/>
         <w:numPr>
           <w:ilvl w:val="0"/>
-          <w:numId w:val="2"/>
+          <w:numId w:val="10"/>
         </w:numPr>
         <w:spacing w:after="0" w:before="0" w:line="276" w:lineRule="auto"/>
         <w:ind w:left="720" w:hanging="360"/>
@@ -3998,7 +4024,6 @@
           <w:szCs w:val="24"/>
         </w:rPr>
       </w:pPr>
-      <w:commentRangeStart w:id="0"/>
       <w:hyperlink w:anchor="_2ubeu33hutii">
         <w:r>
           <w:rPr>
@@ -4009,10 +4034,6 @@
           <w:t xml:space="preserve">Diagramas</w:t>
         </w:r>
       </w:hyperlink>
-      <w:commentRangeEnd w:id="0"/>
-      <w:r>
-        <w:commentReference w:id="0"/>
-      </w:r>
       <w:r>
         <w:rPr>
           <w:sz w:val="24"/>
@@ -4027,7 +4048,7 @@
         <w:widowControl w:val="1"/>
         <w:numPr>
           <w:ilvl w:val="0"/>
-          <w:numId w:val="2"/>
+          <w:numId w:val="10"/>
         </w:numPr>
         <w:spacing w:after="0" w:before="0" w:line="276" w:lineRule="auto"/>
         <w:ind w:left="720" w:hanging="360"/>
@@ -4061,7 +4082,7 @@
         <w:widowControl w:val="1"/>
         <w:numPr>
           <w:ilvl w:val="1"/>
-          <w:numId w:val="2"/>
+          <w:numId w:val="10"/>
         </w:numPr>
         <w:spacing w:after="0" w:before="0" w:line="276" w:lineRule="auto"/>
         <w:ind w:left="1440" w:hanging="360"/>
@@ -4095,7 +4116,7 @@
         <w:widowControl w:val="1"/>
         <w:numPr>
           <w:ilvl w:val="1"/>
-          <w:numId w:val="2"/>
+          <w:numId w:val="10"/>
         </w:numPr>
         <w:spacing w:after="0" w:before="0" w:line="276" w:lineRule="auto"/>
         <w:ind w:left="1440" w:hanging="360"/>
@@ -4129,7 +4150,7 @@
         <w:widowControl w:val="1"/>
         <w:numPr>
           <w:ilvl w:val="2"/>
-          <w:numId w:val="2"/>
+          <w:numId w:val="10"/>
         </w:numPr>
         <w:spacing w:after="0" w:before="0" w:line="276" w:lineRule="auto"/>
         <w:ind w:left="2160" w:hanging="360"/>
@@ -4163,7 +4184,7 @@
         <w:widowControl w:val="1"/>
         <w:numPr>
           <w:ilvl w:val="0"/>
-          <w:numId w:val="2"/>
+          <w:numId w:val="10"/>
         </w:numPr>
         <w:spacing w:after="0" w:before="0" w:line="276" w:lineRule="auto"/>
         <w:ind w:left="720" w:hanging="360"/>
@@ -4196,7 +4217,7 @@
         <w:widowControl w:val="1"/>
         <w:numPr>
           <w:ilvl w:val="1"/>
-          <w:numId w:val="2"/>
+          <w:numId w:val="10"/>
         </w:numPr>
         <w:spacing w:after="0" w:before="0" w:line="276" w:lineRule="auto"/>
         <w:ind w:left="1440" w:hanging="360"/>
@@ -4230,7 +4251,7 @@
         <w:widowControl w:val="1"/>
         <w:numPr>
           <w:ilvl w:val="2"/>
-          <w:numId w:val="2"/>
+          <w:numId w:val="10"/>
         </w:numPr>
         <w:spacing w:after="0" w:before="0" w:line="276" w:lineRule="auto"/>
         <w:ind w:left="2160" w:hanging="360"/>
@@ -4264,7 +4285,7 @@
         <w:widowControl w:val="1"/>
         <w:numPr>
           <w:ilvl w:val="1"/>
-          <w:numId w:val="2"/>
+          <w:numId w:val="10"/>
         </w:numPr>
         <w:spacing w:after="0" w:before="0" w:line="276" w:lineRule="auto"/>
         <w:ind w:left="1440" w:hanging="360"/>
@@ -4298,7 +4319,7 @@
         <w:widowControl w:val="1"/>
         <w:numPr>
           <w:ilvl w:val="1"/>
-          <w:numId w:val="2"/>
+          <w:numId w:val="10"/>
         </w:numPr>
         <w:spacing w:after="0" w:before="0" w:line="276" w:lineRule="auto"/>
         <w:ind w:left="1440" w:hanging="360"/>
@@ -4332,7 +4353,7 @@
         <w:widowControl w:val="1"/>
         <w:numPr>
           <w:ilvl w:val="1"/>
-          <w:numId w:val="2"/>
+          <w:numId w:val="10"/>
         </w:numPr>
         <w:spacing w:after="0" w:before="0" w:line="276" w:lineRule="auto"/>
         <w:ind w:left="1440" w:hanging="360"/>
@@ -4366,7 +4387,7 @@
         <w:widowControl w:val="1"/>
         <w:numPr>
           <w:ilvl w:val="0"/>
-          <w:numId w:val="2"/>
+          <w:numId w:val="10"/>
         </w:numPr>
         <w:spacing w:after="0" w:before="0" w:line="276" w:lineRule="auto"/>
         <w:ind w:left="720" w:hanging="360"/>
@@ -4376,7 +4397,7 @@
           <w:szCs w:val="24"/>
         </w:rPr>
       </w:pPr>
-      <w:commentRangeStart w:id="1"/>
+      <w:commentRangeStart w:id="0"/>
       <w:hyperlink w:anchor="_xv4t7sdl8haw">
         <w:r>
           <w:rPr>
@@ -4387,9 +4408,9 @@
           <w:t xml:space="preserve">Modelagem</w:t>
         </w:r>
       </w:hyperlink>
-      <w:commentRangeEnd w:id="1"/>
-      <w:r>
-        <w:commentReference w:id="1"/>
+      <w:commentRangeEnd w:id="0"/>
+      <w:r>
+        <w:commentReference w:id="0"/>
       </w:r>
       <w:r>
         <w:rPr>
@@ -4405,7 +4426,7 @@
         <w:widowControl w:val="1"/>
         <w:numPr>
           <w:ilvl w:val="1"/>
-          <w:numId w:val="2"/>
+          <w:numId w:val="10"/>
         </w:numPr>
         <w:spacing w:after="0" w:before="0" w:line="276" w:lineRule="auto"/>
         <w:ind w:left="1440" w:hanging="360"/>
@@ -4439,7 +4460,7 @@
         <w:widowControl w:val="1"/>
         <w:numPr>
           <w:ilvl w:val="1"/>
-          <w:numId w:val="2"/>
+          <w:numId w:val="10"/>
         </w:numPr>
         <w:spacing w:after="0" w:before="0" w:line="276" w:lineRule="auto"/>
         <w:ind w:left="1440" w:hanging="360"/>
@@ -4508,7 +4529,7 @@
         <w:widowControl w:val="1"/>
         <w:numPr>
           <w:ilvl w:val="1"/>
-          <w:numId w:val="2"/>
+          <w:numId w:val="10"/>
         </w:numPr>
         <w:spacing w:after="0" w:before="0" w:line="276" w:lineRule="auto"/>
         <w:ind w:left="1440" w:hanging="360"/>
@@ -4542,7 +4563,7 @@
         <w:widowControl w:val="1"/>
         <w:numPr>
           <w:ilvl w:val="1"/>
-          <w:numId w:val="2"/>
+          <w:numId w:val="10"/>
         </w:numPr>
         <w:spacing w:after="0" w:before="0" w:line="276" w:lineRule="auto"/>
         <w:ind w:left="1440" w:hanging="360"/>
@@ -4576,7 +4597,7 @@
         <w:widowControl w:val="1"/>
         <w:numPr>
           <w:ilvl w:val="1"/>
-          <w:numId w:val="2"/>
+          <w:numId w:val="10"/>
         </w:numPr>
         <w:spacing w:after="0" w:before="0" w:line="276" w:lineRule="auto"/>
         <w:ind w:left="1440" w:hanging="360"/>
@@ -4610,7 +4631,7 @@
         <w:widowControl w:val="1"/>
         <w:numPr>
           <w:ilvl w:val="1"/>
-          <w:numId w:val="2"/>
+          <w:numId w:val="10"/>
         </w:numPr>
         <w:spacing w:after="0" w:before="0" w:line="276" w:lineRule="auto"/>
         <w:ind w:left="1440" w:hanging="360"/>
@@ -4644,7 +4665,7 @@
         <w:widowControl w:val="1"/>
         <w:numPr>
           <w:ilvl w:val="0"/>
-          <w:numId w:val="2"/>
+          <w:numId w:val="10"/>
         </w:numPr>
         <w:spacing w:after="0" w:before="0" w:line="276" w:lineRule="auto"/>
         <w:ind w:left="720" w:hanging="360"/>
@@ -4678,7 +4699,7 @@
         <w:widowControl w:val="1"/>
         <w:numPr>
           <w:ilvl w:val="0"/>
-          <w:numId w:val="2"/>
+          <w:numId w:val="10"/>
         </w:numPr>
         <w:spacing w:after="0" w:before="0" w:line="276" w:lineRule="auto"/>
         <w:ind w:left="720" w:hanging="360"/>
@@ -4688,7 +4709,7 @@
           <w:szCs w:val="24"/>
         </w:rPr>
       </w:pPr>
-      <w:commentRangeStart w:id="2"/>
+      <w:commentRangeStart w:id="1"/>
       <w:hyperlink w:anchor="_t9nwuerpcobu">
         <w:r>
           <w:rPr>
@@ -4699,9 +4720,9 @@
           <w:t xml:space="preserve">Ferramentas</w:t>
         </w:r>
       </w:hyperlink>
-      <w:commentRangeEnd w:id="2"/>
-      <w:r>
-        <w:commentReference w:id="2"/>
+      <w:commentRangeEnd w:id="1"/>
+      <w:r>
+        <w:commentReference w:id="1"/>
       </w:r>
       <w:r>
         <w:rPr>
@@ -4717,7 +4738,7 @@
         <w:widowControl w:val="1"/>
         <w:numPr>
           <w:ilvl w:val="0"/>
-          <w:numId w:val="2"/>
+          <w:numId w:val="10"/>
         </w:numPr>
         <w:spacing w:after="0" w:before="0" w:line="276" w:lineRule="auto"/>
         <w:ind w:left="720" w:hanging="360"/>
@@ -4727,7 +4748,7 @@
           <w:szCs w:val="24"/>
         </w:rPr>
       </w:pPr>
-      <w:commentRangeStart w:id="3"/>
+      <w:commentRangeStart w:id="2"/>
       <w:hyperlink w:anchor="_dodeqtj2fvi3">
         <w:r>
           <w:rPr>
@@ -4738,9 +4759,9 @@
           <w:t xml:space="preserve">Bibliotecas</w:t>
         </w:r>
       </w:hyperlink>
-      <w:commentRangeEnd w:id="3"/>
-      <w:r>
-        <w:commentReference w:id="3"/>
+      <w:commentRangeEnd w:id="2"/>
+      <w:r>
+        <w:commentReference w:id="2"/>
       </w:r>
       <w:r>
         <w:rPr>
@@ -4756,7 +4777,7 @@
         <w:widowControl w:val="1"/>
         <w:numPr>
           <w:ilvl w:val="0"/>
-          <w:numId w:val="2"/>
+          <w:numId w:val="10"/>
         </w:numPr>
         <w:spacing w:after="0" w:before="0" w:line="276" w:lineRule="auto"/>
         <w:ind w:left="720" w:hanging="360"/>
@@ -4803,7 +4824,7 @@
         <w:widowControl w:val="1"/>
         <w:numPr>
           <w:ilvl w:val="0"/>
-          <w:numId w:val="2"/>
+          <w:numId w:val="10"/>
         </w:numPr>
         <w:spacing w:before="0" w:line="276" w:lineRule="auto"/>
         <w:ind w:left="720" w:hanging="360"/>
@@ -4919,7 +4940,7 @@
         <w:widowControl w:val="1"/>
         <w:numPr>
           <w:ilvl w:val="0"/>
-          <w:numId w:val="9"/>
+          <w:numId w:val="6"/>
         </w:numPr>
         <w:spacing w:before="0" w:line="276" w:lineRule="auto"/>
         <w:ind w:left="720" w:hanging="360"/>
@@ -4958,7 +4979,7 @@
         <w:widowControl w:val="1"/>
         <w:numPr>
           <w:ilvl w:val="0"/>
-          <w:numId w:val="9"/>
+          <w:numId w:val="6"/>
         </w:numPr>
         <w:spacing w:before="0" w:line="276" w:lineRule="auto"/>
         <w:ind w:left="720" w:hanging="360"/>
@@ -4997,7 +5018,7 @@
         <w:widowControl w:val="1"/>
         <w:numPr>
           <w:ilvl w:val="0"/>
-          <w:numId w:val="9"/>
+          <w:numId w:val="6"/>
         </w:numPr>
         <w:spacing w:before="0" w:line="276" w:lineRule="auto"/>
         <w:ind w:left="720" w:hanging="360"/>
@@ -5036,7 +5057,7 @@
         <w:widowControl w:val="1"/>
         <w:numPr>
           <w:ilvl w:val="0"/>
-          <w:numId w:val="9"/>
+          <w:numId w:val="6"/>
         </w:numPr>
         <w:spacing w:before="0" w:line="276" w:lineRule="auto"/>
         <w:ind w:left="720" w:hanging="360"/>
@@ -5075,7 +5096,7 @@
         <w:widowControl w:val="1"/>
         <w:numPr>
           <w:ilvl w:val="0"/>
-          <w:numId w:val="9"/>
+          <w:numId w:val="6"/>
         </w:numPr>
         <w:spacing w:before="0" w:line="276" w:lineRule="auto"/>
         <w:ind w:left="720" w:hanging="360"/>
@@ -5113,7 +5134,7 @@
         <w:widowControl w:val="1"/>
         <w:numPr>
           <w:ilvl w:val="1"/>
-          <w:numId w:val="9"/>
+          <w:numId w:val="6"/>
         </w:numPr>
         <w:spacing w:before="0" w:line="276" w:lineRule="auto"/>
         <w:ind w:left="1440" w:hanging="360"/>
@@ -5160,7 +5181,7 @@
         <w:widowControl w:val="1"/>
         <w:numPr>
           <w:ilvl w:val="0"/>
-          <w:numId w:val="5"/>
+          <w:numId w:val="11"/>
         </w:numPr>
         <w:shd w:fill="ffffff" w:val="clear"/>
         <w:spacing w:after="240" w:before="0" w:line="276" w:lineRule="auto"/>
@@ -5197,7 +5218,7 @@
         <w:widowControl w:val="1"/>
         <w:numPr>
           <w:ilvl w:val="0"/>
-          <w:numId w:val="5"/>
+          <w:numId w:val="11"/>
         </w:numPr>
         <w:shd w:fill="ffffff" w:val="clear"/>
         <w:spacing w:after="0" w:before="0" w:line="276" w:lineRule="auto"/>
@@ -5234,7 +5255,7 @@
         <w:widowControl w:val="1"/>
         <w:numPr>
           <w:ilvl w:val="0"/>
-          <w:numId w:val="5"/>
+          <w:numId w:val="11"/>
         </w:numPr>
         <w:shd w:fill="ffffff" w:val="clear"/>
         <w:spacing w:after="0" w:before="0" w:line="276" w:lineRule="auto"/>
@@ -5271,7 +5292,7 @@
         <w:widowControl w:val="1"/>
         <w:numPr>
           <w:ilvl w:val="0"/>
-          <w:numId w:val="5"/>
+          <w:numId w:val="11"/>
         </w:numPr>
         <w:shd w:fill="ffffff" w:val="clear"/>
         <w:spacing w:after="240" w:before="0" w:line="276" w:lineRule="auto"/>
@@ -5344,12 +5365,12 @@
           <wp:inline distB="114300" distT="114300" distL="114300" distR="114300">
             <wp:extent cx="5731200" cy="2565400"/>
             <wp:effectExtent b="0" l="0" r="0" t="0"/>
-            <wp:docPr id="9" name="image12.png"/>
+            <wp:docPr id="9" name="image1.png"/>
             <a:graphic>
               <a:graphicData uri="http://schemas.openxmlformats.org/drawingml/2006/picture">
                 <pic:pic>
                   <pic:nvPicPr>
-                    <pic:cNvPr id="0" name="image12.png"/>
+                    <pic:cNvPr id="0" name="image1.png"/>
                     <pic:cNvPicPr preferRelativeResize="0"/>
                   </pic:nvPicPr>
                   <pic:blipFill>
@@ -5428,12 +5449,12 @@
           <wp:inline distB="114300" distT="114300" distL="114300" distR="114300">
             <wp:extent cx="5391150" cy="3486150"/>
             <wp:effectExtent b="0" l="0" r="0" t="0"/>
-            <wp:docPr id="5" name="image16.png"/>
+            <wp:docPr id="5" name="image2.png"/>
             <a:graphic>
               <a:graphicData uri="http://schemas.openxmlformats.org/drawingml/2006/picture">
                 <pic:pic>
                   <pic:nvPicPr>
-                    <pic:cNvPr id="0" name="image16.png"/>
+                    <pic:cNvPr id="0" name="image2.png"/>
                     <pic:cNvPicPr preferRelativeResize="0"/>
                   </pic:nvPicPr>
                   <pic:blipFill>
@@ -6100,7 +6121,7 @@
         <w:widowControl w:val="1"/>
         <w:numPr>
           <w:ilvl w:val="1"/>
-          <w:numId w:val="9"/>
+          <w:numId w:val="6"/>
         </w:numPr>
         <w:spacing w:before="0" w:line="276" w:lineRule="auto"/>
         <w:ind w:left="1440" w:hanging="360"/>
@@ -6167,12 +6188,12 @@
           <wp:inline distB="114300" distT="114300" distL="114300" distR="114300">
             <wp:extent cx="5731200" cy="3530600"/>
             <wp:effectExtent b="0" l="0" r="0" t="0"/>
-            <wp:docPr id="1" name="image7.png"/>
+            <wp:docPr id="1" name="image4.png"/>
             <a:graphic>
               <a:graphicData uri="http://schemas.openxmlformats.org/drawingml/2006/picture">
                 <pic:pic>
                   <pic:nvPicPr>
-                    <pic:cNvPr id="0" name="image7.png"/>
+                    <pic:cNvPr id="0" name="image4.png"/>
                     <pic:cNvPicPr preferRelativeResize="0"/>
                   </pic:nvPicPr>
                   <pic:blipFill>
@@ -6266,7 +6287,7 @@
         <w:widowControl w:val="1"/>
         <w:numPr>
           <w:ilvl w:val="0"/>
-          <w:numId w:val="6"/>
+          <w:numId w:val="3"/>
         </w:numPr>
         <w:shd w:fill="ffffff" w:val="clear"/>
         <w:spacing w:after="240" w:before="0" w:line="276" w:lineRule="auto"/>
@@ -6291,7 +6312,7 @@
         <w:widowControl w:val="1"/>
         <w:numPr>
           <w:ilvl w:val="0"/>
-          <w:numId w:val="6"/>
+          <w:numId w:val="3"/>
         </w:numPr>
         <w:shd w:fill="ffffff" w:val="clear"/>
         <w:spacing w:after="0" w:before="0" w:line="276" w:lineRule="auto"/>
@@ -6316,7 +6337,7 @@
         <w:widowControl w:val="1"/>
         <w:numPr>
           <w:ilvl w:val="0"/>
-          <w:numId w:val="6"/>
+          <w:numId w:val="3"/>
         </w:numPr>
         <w:shd w:fill="ffffff" w:val="clear"/>
         <w:spacing w:after="0" w:before="0" w:line="276" w:lineRule="auto"/>
@@ -6341,7 +6362,7 @@
         <w:widowControl w:val="1"/>
         <w:numPr>
           <w:ilvl w:val="0"/>
-          <w:numId w:val="6"/>
+          <w:numId w:val="3"/>
         </w:numPr>
         <w:shd w:fill="ffffff" w:val="clear"/>
         <w:spacing w:after="0" w:before="0" w:line="276" w:lineRule="auto"/>
@@ -6366,7 +6387,7 @@
         <w:widowControl w:val="1"/>
         <w:numPr>
           <w:ilvl w:val="0"/>
-          <w:numId w:val="6"/>
+          <w:numId w:val="3"/>
         </w:numPr>
         <w:shd w:fill="ffffff" w:val="clear"/>
         <w:spacing w:after="0" w:before="0" w:line="276" w:lineRule="auto"/>
@@ -6391,7 +6412,7 @@
         <w:widowControl w:val="1"/>
         <w:numPr>
           <w:ilvl w:val="0"/>
-          <w:numId w:val="6"/>
+          <w:numId w:val="3"/>
         </w:numPr>
         <w:shd w:fill="ffffff" w:val="clear"/>
         <w:spacing w:after="0" w:before="0" w:line="276" w:lineRule="auto"/>
@@ -6436,7 +6457,7 @@
         <w:widowControl w:val="1"/>
         <w:numPr>
           <w:ilvl w:val="0"/>
-          <w:numId w:val="6"/>
+          <w:numId w:val="3"/>
         </w:numPr>
         <w:shd w:fill="ffffff" w:val="clear"/>
         <w:spacing w:after="0" w:before="0" w:line="276" w:lineRule="auto"/>
@@ -6461,7 +6482,7 @@
         <w:widowControl w:val="1"/>
         <w:numPr>
           <w:ilvl w:val="0"/>
-          <w:numId w:val="6"/>
+          <w:numId w:val="3"/>
         </w:numPr>
         <w:shd w:fill="ffffff" w:val="clear"/>
         <w:spacing w:after="0" w:before="0" w:line="276" w:lineRule="auto"/>
@@ -6486,7 +6507,7 @@
         <w:widowControl w:val="1"/>
         <w:numPr>
           <w:ilvl w:val="0"/>
-          <w:numId w:val="6"/>
+          <w:numId w:val="3"/>
         </w:numPr>
         <w:shd w:fill="ffffff" w:val="clear"/>
         <w:spacing w:after="0" w:before="0" w:line="276" w:lineRule="auto"/>
@@ -6511,7 +6532,7 @@
         <w:widowControl w:val="1"/>
         <w:numPr>
           <w:ilvl w:val="0"/>
-          <w:numId w:val="6"/>
+          <w:numId w:val="3"/>
         </w:numPr>
         <w:shd w:fill="ffffff" w:val="clear"/>
         <w:spacing w:after="0" w:before="0" w:line="276" w:lineRule="auto"/>
@@ -6536,7 +6557,7 @@
         <w:widowControl w:val="1"/>
         <w:numPr>
           <w:ilvl w:val="0"/>
-          <w:numId w:val="6"/>
+          <w:numId w:val="3"/>
         </w:numPr>
         <w:shd w:fill="ffffff" w:val="clear"/>
         <w:spacing w:after="0" w:before="0" w:line="276" w:lineRule="auto"/>
@@ -6561,7 +6582,7 @@
         <w:widowControl w:val="1"/>
         <w:numPr>
           <w:ilvl w:val="0"/>
-          <w:numId w:val="6"/>
+          <w:numId w:val="3"/>
         </w:numPr>
         <w:shd w:fill="ffffff" w:val="clear"/>
         <w:spacing w:after="240" w:before="0" w:line="276" w:lineRule="auto"/>
@@ -6983,7 +7004,7 @@
         <w:widowControl w:val="1"/>
         <w:numPr>
           <w:ilvl w:val="1"/>
-          <w:numId w:val="9"/>
+          <w:numId w:val="6"/>
         </w:numPr>
         <w:spacing w:before="0" w:line="276" w:lineRule="auto"/>
         <w:ind w:left="1440" w:hanging="360"/>
@@ -7090,12 +7111,12 @@
           <wp:inline distB="114300" distT="114300" distL="114300" distR="114300">
             <wp:extent cx="5731200" cy="3149600"/>
             <wp:effectExtent b="0" l="0" r="0" t="0"/>
-            <wp:docPr id="14" name="image5.png"/>
+            <wp:docPr id="14" name="image6.png"/>
             <a:graphic>
               <a:graphicData uri="http://schemas.openxmlformats.org/drawingml/2006/picture">
                 <pic:pic>
                   <pic:nvPicPr>
-                    <pic:cNvPr id="0" name="image5.png"/>
+                    <pic:cNvPr id="0" name="image6.png"/>
                     <pic:cNvPicPr preferRelativeResize="0"/>
                   </pic:nvPicPr>
                   <pic:blipFill>
@@ -7512,7 +7533,7 @@
         <w:widowControl w:val="1"/>
         <w:numPr>
           <w:ilvl w:val="1"/>
-          <w:numId w:val="9"/>
+          <w:numId w:val="6"/>
         </w:numPr>
         <w:spacing w:before="0" w:line="276" w:lineRule="auto"/>
         <w:ind w:left="1440" w:hanging="360"/>
@@ -7561,7 +7582,7 @@
         <w:widowControl w:val="1"/>
         <w:numPr>
           <w:ilvl w:val="0"/>
-          <w:numId w:val="10"/>
+          <w:numId w:val="7"/>
         </w:numPr>
         <w:shd w:fill="ffffff" w:val="clear"/>
         <w:spacing w:after="240" w:before="0" w:line="276" w:lineRule="auto"/>
@@ -7582,7 +7603,7 @@
         <w:widowControl w:val="1"/>
         <w:numPr>
           <w:ilvl w:val="0"/>
-          <w:numId w:val="10"/>
+          <w:numId w:val="7"/>
         </w:numPr>
         <w:shd w:fill="ffffff" w:val="clear"/>
         <w:spacing w:after="0" w:before="0" w:line="276" w:lineRule="auto"/>
@@ -7603,7 +7624,7 @@
         <w:widowControl w:val="1"/>
         <w:numPr>
           <w:ilvl w:val="0"/>
-          <w:numId w:val="10"/>
+          <w:numId w:val="7"/>
         </w:numPr>
         <w:shd w:fill="ffffff" w:val="clear"/>
         <w:spacing w:after="240" w:before="0" w:line="276" w:lineRule="auto"/>
@@ -7693,7 +7714,7 @@
         <w:widowControl w:val="1"/>
         <w:numPr>
           <w:ilvl w:val="0"/>
-          <w:numId w:val="9"/>
+          <w:numId w:val="6"/>
         </w:numPr>
         <w:shd w:fill="ffffff" w:val="clear"/>
         <w:spacing w:after="240" w:before="0" w:line="276" w:lineRule="auto"/>
@@ -7719,7 +7740,7 @@
         <w:widowControl w:val="1"/>
         <w:numPr>
           <w:ilvl w:val="0"/>
-          <w:numId w:val="9"/>
+          <w:numId w:val="6"/>
         </w:numPr>
         <w:shd w:fill="ffffff" w:val="clear"/>
         <w:spacing w:after="0" w:before="0" w:line="276" w:lineRule="auto"/>
@@ -7745,7 +7766,7 @@
         <w:widowControl w:val="1"/>
         <w:numPr>
           <w:ilvl w:val="0"/>
-          <w:numId w:val="9"/>
+          <w:numId w:val="6"/>
         </w:numPr>
         <w:shd w:fill="ffffff" w:val="clear"/>
         <w:spacing w:after="0" w:before="0" w:line="276" w:lineRule="auto"/>
@@ -7771,7 +7792,7 @@
         <w:widowControl w:val="1"/>
         <w:numPr>
           <w:ilvl w:val="0"/>
-          <w:numId w:val="9"/>
+          <w:numId w:val="6"/>
         </w:numPr>
         <w:shd w:fill="ffffff" w:val="clear"/>
         <w:spacing w:after="240" w:before="0" w:line="276" w:lineRule="auto"/>
@@ -7806,12 +7827,12 @@
           <wp:inline distB="114300" distT="114300" distL="114300" distR="114300">
             <wp:extent cx="3938588" cy="2926260"/>
             <wp:effectExtent b="0" l="0" r="0" t="0"/>
-            <wp:docPr id="3" name="image2.png"/>
+            <wp:docPr id="3" name="image10.png"/>
             <a:graphic>
               <a:graphicData uri="http://schemas.openxmlformats.org/drawingml/2006/picture">
                 <pic:pic>
                   <pic:nvPicPr>
-                    <pic:cNvPr id="0" name="image2.png"/>
+                    <pic:cNvPr id="0" name="image10.png"/>
                     <pic:cNvPicPr preferRelativeResize="0"/>
                   </pic:nvPicPr>
                   <pic:blipFill>
@@ -7922,7 +7943,7 @@
         <w:widowControl w:val="1"/>
         <w:numPr>
           <w:ilvl w:val="0"/>
-          <w:numId w:val="9"/>
+          <w:numId w:val="6"/>
         </w:numPr>
         <w:spacing w:before="0" w:line="276" w:lineRule="auto"/>
         <w:ind w:left="720" w:hanging="360"/>
@@ -7972,7 +7993,7 @@
         <w:widowControl w:val="1"/>
         <w:numPr>
           <w:ilvl w:val="1"/>
-          <w:numId w:val="9"/>
+          <w:numId w:val="6"/>
         </w:numPr>
         <w:spacing w:before="0" w:line="276" w:lineRule="auto"/>
         <w:ind w:left="1440" w:hanging="360"/>
@@ -8676,7 +8697,7 @@
         <w:widowControl w:val="1"/>
         <w:numPr>
           <w:ilvl w:val="1"/>
-          <w:numId w:val="9"/>
+          <w:numId w:val="6"/>
         </w:numPr>
         <w:spacing w:before="0" w:line="276" w:lineRule="auto"/>
         <w:ind w:left="1440" w:hanging="360"/>
@@ -15768,7 +15789,7 @@
         <w:widowControl w:val="1"/>
         <w:numPr>
           <w:ilvl w:val="0"/>
-          <w:numId w:val="9"/>
+          <w:numId w:val="6"/>
         </w:numPr>
         <w:spacing w:before="0" w:line="276" w:lineRule="auto"/>
         <w:ind w:left="720" w:hanging="360"/>
@@ -15824,7 +15845,7 @@
         </w:rPr>
         <w:t xml:space="preserve">No desenvolvimento do projeto referido neste documento, foi escolhida a metodologia CRISP-DM. De acordo com o </w:t>
       </w:r>
-      <w:commentRangeStart w:id="4"/>
+      <w:commentRangeStart w:id="3"/>
       <w:r>
         <w:rPr>
           <w:sz w:val="24"/>
@@ -15833,9 +15854,9 @@
         </w:rPr>
         <w:t xml:space="preserve">IBM SPSS Modeler CRISP-DM Guide,</w:t>
       </w:r>
-      <w:commentRangeEnd w:id="4"/>
-      <w:r>
-        <w:commentReference w:id="4"/>
+      <w:commentRangeEnd w:id="3"/>
+      <w:r>
+        <w:commentReference w:id="3"/>
       </w:r>
       <w:r>
         <w:rPr>
@@ -16134,7 +16155,7 @@
         <w:widowControl w:val="1"/>
         <w:numPr>
           <w:ilvl w:val="0"/>
-          <w:numId w:val="9"/>
+          <w:numId w:val="6"/>
         </w:numPr>
         <w:spacing w:before="0" w:line="276" w:lineRule="auto"/>
         <w:ind w:left="720" w:hanging="360"/>
@@ -16204,12 +16225,12 @@
           <wp:inline distB="114300" distT="114300" distL="114300" distR="114300">
             <wp:extent cx="5731200" cy="2540000"/>
             <wp:effectExtent b="0" l="0" r="0" t="0"/>
-            <wp:docPr id="4" name="image4.png"/>
+            <wp:docPr id="4" name="image8.png"/>
             <a:graphic>
               <a:graphicData uri="http://schemas.openxmlformats.org/drawingml/2006/picture">
                 <pic:pic>
                   <pic:nvPicPr>
-                    <pic:cNvPr id="0" name="image4.png"/>
+                    <pic:cNvPr id="0" name="image8.png"/>
                     <pic:cNvPicPr preferRelativeResize="0"/>
                   </pic:nvPicPr>
                   <pic:blipFill>
@@ -16374,7 +16395,7 @@
         <w:widowControl w:val="1"/>
         <w:numPr>
           <w:ilvl w:val="0"/>
-          <w:numId w:val="9"/>
+          <w:numId w:val="6"/>
         </w:numPr>
         <w:spacing w:before="0" w:line="276" w:lineRule="auto"/>
         <w:ind w:left="720" w:hanging="360"/>
@@ -16385,7 +16406,6 @@
       </w:pPr>
       <w:bookmarkStart w:colFirst="0" w:colLast="0" w:name="_2ubeu33hutii" w:id="25"/>
       <w:bookmarkEnd w:id="25"/>
-      <w:commentRangeStart w:id="5"/>
       <w:r>
         <w:rPr>
           <w:b w:val="1"/>
@@ -16394,10 +16414,100 @@
         </w:rPr>
         <w:t xml:space="preserve">Diagramas</w:t>
       </w:r>
-      <w:commentRangeEnd w:id="5"/>
-      <w:r>
-        <w:commentReference w:id="5"/>
-      </w:r>
+      <w:r>
+        <w:rPr>
+          <w:rtl w:val="0"/>
+        </w:rPr>
+      </w:r>
+    </w:p>
+    <w:p>
+      <w:pPr>
+        <w:ind w:left="0" w:firstLine="0"/>
+        <w:rPr>
+          <w:b w:val="1"/>
+          <w:sz w:val="24"/>
+          <w:szCs w:val="24"/>
+        </w:rPr>
+      </w:pPr>
+      <w:r>
+        <w:rPr>
+          <w:b w:val="1"/>
+          <w:sz w:val="24"/>
+          <w:szCs w:val="24"/>
+          <w:rtl w:val="0"/>
+        </w:rPr>
+        <w:t xml:space="preserve">Diagrama de Implantação UML</w:t>
+      </w:r>
+    </w:p>
+    <w:p>
+      <w:pPr>
+        <w:spacing w:after="240" w:before="240" w:lineRule="auto"/>
+        <w:rPr>
+          <w:sz w:val="24"/>
+          <w:szCs w:val="24"/>
+        </w:rPr>
+      </w:pPr>
+      <w:r>
+        <w:rPr>
+          <w:sz w:val="24"/>
+          <w:szCs w:val="24"/>
+          <w:rtl w:val="0"/>
+        </w:rPr>
+        <w:t xml:space="preserve">O diagrama de Implantação UML é um tipo de diagrama usado para descrever a arquitetura física de um sistema identificando os componentes de hardware e software e as conexões entre eles.</w:t>
+      </w:r>
+    </w:p>
+    <w:p>
+      <w:pPr>
+        <w:spacing w:after="240" w:before="240" w:lineRule="auto"/>
+        <w:rPr>
+          <w:sz w:val="24"/>
+          <w:szCs w:val="24"/>
+        </w:rPr>
+      </w:pPr>
+      <w:r>
+        <w:rPr>
+          <w:sz w:val="24"/>
+          <w:szCs w:val="24"/>
+          <w:rtl w:val="0"/>
+        </w:rPr>
+        <w:t xml:space="preserve">Ele representa a arquitetura física de um sistema a partir da relação entre a disposição dos nós físicos e lógicos, como computadores, servidores, dispositivos de rede, etc.</w:t>
+      </w:r>
+    </w:p>
+    <w:p>
+      <w:pPr>
+        <w:spacing w:after="240" w:before="240" w:lineRule="auto"/>
+        <w:rPr>
+          <w:sz w:val="24"/>
+          <w:szCs w:val="24"/>
+        </w:rPr>
+      </w:pPr>
+      <w:r>
+        <w:rPr>
+          <w:sz w:val="24"/>
+          <w:szCs w:val="24"/>
+          <w:rtl w:val="0"/>
+        </w:rPr>
+        <w:t xml:space="preserve">Além de ser usado como uma ferramenta de comunicação em relação à arquitetura e as outras partes interessadas do projeto, ele pode ajudar a identificar problemas de desempenho e segurança.</w:t>
+      </w:r>
+    </w:p>
+    <w:p>
+      <w:pPr>
+        <w:ind w:left="0" w:firstLine="0"/>
+        <w:rPr>
+          <w:b w:val="1"/>
+        </w:rPr>
+      </w:pPr>
+      <w:r>
+        <w:rPr>
+          <w:rtl w:val="0"/>
+        </w:rPr>
+      </w:r>
+    </w:p>
+    <w:p>
+      <w:pPr>
+        <w:ind w:left="0" w:firstLine="0"/>
+        <w:rPr/>
+      </w:pPr>
       <w:r>
         <w:rPr>
           <w:rtl w:val="0"/>
@@ -16419,6 +16529,32 @@
     </w:p>
     <w:p>
       <w:pPr>
+        <w:pStyle w:val="Heading2"/>
+        <w:widowControl w:val="1"/>
+        <w:numPr>
+          <w:ilvl w:val="0"/>
+          <w:numId w:val="6"/>
+        </w:numPr>
+        <w:spacing w:before="0" w:line="276" w:lineRule="auto"/>
+        <w:ind w:left="720" w:hanging="360"/>
+        <w:rPr>
+          <w:b w:val="1"/>
+          <w:color w:val="3c0a49"/>
+        </w:rPr>
+      </w:pPr>
+      <w:bookmarkStart w:colFirst="0" w:colLast="0" w:name="_iraeqgr24jni" w:id="26"/>
+      <w:bookmarkEnd w:id="26"/>
+      <w:r>
+        <w:rPr>
+          <w:b w:val="1"/>
+          <w:color w:val="3c0a49"/>
+          <w:rtl w:val="0"/>
+        </w:rPr>
+        <w:t xml:space="preserve">Processamento dos dados</w:t>
+      </w:r>
+    </w:p>
+    <w:p>
+      <w:pPr>
         <w:widowControl w:val="1"/>
         <w:spacing w:before="0" w:line="276" w:lineRule="auto"/>
         <w:ind w:left="720" w:firstLine="0"/>
@@ -16432,777 +16568,770 @@
     </w:p>
     <w:p>
       <w:pPr>
-        <w:pStyle w:val="Heading2"/>
+        <w:pStyle w:val="Heading3"/>
+        <w:widowControl w:val="1"/>
+        <w:numPr>
+          <w:ilvl w:val="1"/>
+          <w:numId w:val="6"/>
+        </w:numPr>
+        <w:spacing w:before="0" w:line="276" w:lineRule="auto"/>
+        <w:ind w:left="1440" w:hanging="360"/>
+        <w:rPr>
+          <w:b w:val="1"/>
+          <w:color w:val="3c0a49"/>
+        </w:rPr>
+      </w:pPr>
+      <w:bookmarkStart w:colFirst="0" w:colLast="0" w:name="_f0kmnum33tps" w:id="27"/>
+      <w:bookmarkEnd w:id="27"/>
+      <w:r>
+        <w:rPr>
+          <w:b w:val="1"/>
+          <w:color w:val="3c0a49"/>
+          <w:rtl w:val="0"/>
+        </w:rPr>
+        <w:t xml:space="preserve">Análise descritiva dos dados</w:t>
+      </w:r>
+    </w:p>
+    <w:p>
+      <w:pPr>
+        <w:widowControl w:val="1"/>
+        <w:spacing w:before="0" w:line="276" w:lineRule="auto"/>
+        <w:ind w:left="0" w:firstLine="720"/>
+        <w:rPr>
+          <w:sz w:val="24"/>
+          <w:szCs w:val="24"/>
+        </w:rPr>
+      </w:pPr>
+      <w:r>
+        <w:rPr>
+          <w:sz w:val="24"/>
+          <w:szCs w:val="24"/>
+          <w:rtl w:val="0"/>
+        </w:rPr>
+        <w:t xml:space="preserve">Após a recepção dos dados, uma análise foi conduzida pela equipe para identificar as características relevantes necessárias para a criação de um modelo bag of words. Isso incluiu a remoção das colunas irrelevantes antes do início da etapa de pré-processamento dos elementos da tabela.</w:t>
+      </w:r>
+    </w:p>
+    <w:p>
+      <w:pPr>
+        <w:widowControl w:val="1"/>
+        <w:spacing w:before="0" w:line="276" w:lineRule="auto"/>
+        <w:ind w:left="0" w:firstLine="0"/>
+        <w:rPr>
+          <w:sz w:val="24"/>
+          <w:szCs w:val="24"/>
+        </w:rPr>
+      </w:pPr>
+      <w:r>
+        <w:rPr>
+          <w:rtl w:val="0"/>
+        </w:rPr>
+      </w:r>
+    </w:p>
+    <w:p>
+      <w:pPr>
+        <w:widowControl w:val="1"/>
+        <w:spacing w:before="0" w:line="276" w:lineRule="auto"/>
+        <w:ind w:left="0" w:firstLine="720"/>
+        <w:rPr>
+          <w:sz w:val="24"/>
+          <w:szCs w:val="24"/>
+        </w:rPr>
+      </w:pPr>
+      <w:r>
+        <w:rPr>
+          <w:sz w:val="24"/>
+          <w:szCs w:val="24"/>
+          <w:rtl w:val="0"/>
+        </w:rPr>
+        <w:t xml:space="preserve">O objetivo da análise foi compreender o corpus dos dados, identificando as características necessárias, tratamentos importantes e limpezas a fim de reduzir ruídos e outros fatores. Serão apresentados os nomes das colunas da tabela, os conteúdos dos campos e as colunas que foram eliminadas, juntamente com a estratégia utilizada para tomar essas decisões. É importante ressaltar que os nomes das colunas serão escritos exatamente como foram recebidos pela equipe, sendo alterados apenas por algoritmos em Python, e não manualmente na tabela do Excel, uma vez que essa etapa é crucial no tratamento dos dados.</w:t>
+      </w:r>
+    </w:p>
+    <w:p>
+      <w:pPr>
+        <w:widowControl w:val="1"/>
+        <w:spacing w:before="0" w:line="276" w:lineRule="auto"/>
+        <w:ind w:left="0" w:firstLine="0"/>
+        <w:rPr>
+          <w:sz w:val="24"/>
+          <w:szCs w:val="24"/>
+        </w:rPr>
+      </w:pPr>
+      <w:r>
+        <w:rPr>
+          <w:rtl w:val="0"/>
+        </w:rPr>
+      </w:r>
+    </w:p>
+    <w:p>
+      <w:pPr>
+        <w:widowControl w:val="1"/>
+        <w:spacing w:before="0" w:line="276" w:lineRule="auto"/>
+        <w:ind w:left="0" w:firstLine="0"/>
+        <w:rPr>
+          <w:sz w:val="24"/>
+          <w:szCs w:val="24"/>
+        </w:rPr>
+      </w:pPr>
+      <w:r>
+        <w:rPr>
+          <w:b w:val="1"/>
+          <w:sz w:val="24"/>
+          <w:szCs w:val="24"/>
+          <w:rtl w:val="0"/>
+        </w:rPr>
+        <w:t xml:space="preserve">Coluna "id"</w:t>
+      </w:r>
+      <w:r>
+        <w:rPr>
+          <w:sz w:val="24"/>
+          <w:szCs w:val="24"/>
+          <w:rtl w:val="0"/>
+        </w:rPr>
+        <w:t xml:space="preserve">: Essa coluna apresenta o índice para visualização da planilha e pode ser usada como chave primária para os comentários. No entanto, essa coluna não é relevante para a construção do modelo, pois sua utilidade está apenas em garantir a unicidade das linhas. Portanto, essa coluna não será utilizada.</w:t>
+      </w:r>
+    </w:p>
+    <w:p>
+      <w:pPr>
+        <w:widowControl w:val="1"/>
+        <w:spacing w:before="0" w:line="276" w:lineRule="auto"/>
+        <w:ind w:left="0" w:firstLine="0"/>
+        <w:rPr>
+          <w:sz w:val="24"/>
+          <w:szCs w:val="24"/>
+        </w:rPr>
+      </w:pPr>
+      <w:r>
+        <w:rPr>
+          <w:rtl w:val="0"/>
+        </w:rPr>
+      </w:r>
+    </w:p>
+    <w:p>
+      <w:pPr>
+        <w:widowControl w:val="1"/>
+        <w:spacing w:before="0" w:line="276" w:lineRule="auto"/>
+        <w:ind w:left="0" w:firstLine="0"/>
+        <w:rPr>
+          <w:sz w:val="24"/>
+          <w:szCs w:val="24"/>
+        </w:rPr>
+      </w:pPr>
+      <w:r>
+        <w:rPr>
+          <w:b w:val="1"/>
+          <w:sz w:val="24"/>
+          <w:szCs w:val="24"/>
+          <w:rtl w:val="0"/>
+        </w:rPr>
+        <w:t xml:space="preserve">Coluna "dataPublicada": </w:t>
+      </w:r>
+      <w:r>
+        <w:rPr>
+          <w:sz w:val="24"/>
+          <w:szCs w:val="24"/>
+          <w:rtl w:val="0"/>
+        </w:rPr>
+        <w:t xml:space="preserve">Essa coluna se refere à data de publicação do comentário. Para a construção do modelo bag of words, essa coluna não possui relevância, portanto, não será utilizada. No entanto, sua utilização pode ser necessária para investigar os períodos das campanhas.</w:t>
+      </w:r>
+    </w:p>
+    <w:p>
+      <w:pPr>
+        <w:widowControl w:val="1"/>
+        <w:spacing w:before="0" w:line="276" w:lineRule="auto"/>
+        <w:ind w:left="0" w:firstLine="0"/>
+        <w:rPr>
+          <w:sz w:val="24"/>
+          <w:szCs w:val="24"/>
+        </w:rPr>
+      </w:pPr>
+      <w:r>
+        <w:rPr>
+          <w:rtl w:val="0"/>
+        </w:rPr>
+      </w:r>
+    </w:p>
+    <w:p>
+      <w:pPr>
+        <w:widowControl w:val="1"/>
+        <w:spacing w:before="0" w:line="276" w:lineRule="auto"/>
+        <w:ind w:left="0" w:firstLine="0"/>
+        <w:rPr>
+          <w:sz w:val="24"/>
+          <w:szCs w:val="24"/>
+        </w:rPr>
+      </w:pPr>
+      <w:r>
+        <w:rPr>
+          <w:b w:val="1"/>
+          <w:sz w:val="24"/>
+          <w:szCs w:val="24"/>
+          <w:rtl w:val="0"/>
+        </w:rPr>
+        <w:t xml:space="preserve">Coluna "autor":</w:t>
+      </w:r>
+      <w:r>
+        <w:rPr>
+          <w:sz w:val="24"/>
+          <w:szCs w:val="24"/>
+          <w:rtl w:val="0"/>
+        </w:rPr>
+        <w:t xml:space="preserve"> Essa coluna se refere à conta do Instagram que realizou o comentário na postagem. Embora não seja utilizada no modelo bag of words, ela será importante para o agrupamento de comentários relacionados à empresa BTG em outros modelos.</w:t>
+      </w:r>
+    </w:p>
+    <w:p>
+      <w:pPr>
+        <w:widowControl w:val="1"/>
+        <w:spacing w:before="0" w:line="276" w:lineRule="auto"/>
+        <w:ind w:left="0" w:firstLine="0"/>
+        <w:rPr>
+          <w:sz w:val="24"/>
+          <w:szCs w:val="24"/>
+        </w:rPr>
+      </w:pPr>
+      <w:r>
+        <w:rPr>
+          <w:rtl w:val="0"/>
+        </w:rPr>
+      </w:r>
+    </w:p>
+    <w:p>
+      <w:pPr>
+        <w:widowControl w:val="1"/>
+        <w:spacing w:before="0" w:line="276" w:lineRule="auto"/>
+        <w:ind w:left="0" w:firstLine="0"/>
+        <w:rPr>
+          <w:sz w:val="24"/>
+          <w:szCs w:val="24"/>
+        </w:rPr>
+      </w:pPr>
+      <w:r>
+        <w:rPr>
+          <w:b w:val="1"/>
+          <w:sz w:val="24"/>
+          <w:szCs w:val="24"/>
+          <w:rtl w:val="0"/>
+        </w:rPr>
+        <w:t xml:space="preserve">Coluna "texto"</w:t>
+      </w:r>
+      <w:r>
+        <w:rPr>
+          <w:sz w:val="24"/>
+          <w:szCs w:val="24"/>
+          <w:rtl w:val="0"/>
+        </w:rPr>
+        <w:t xml:space="preserve">: Essa coluna contém o texto presente nos comentários. Para a construção do modelo, essa é a coluna mais relevante, pois são os conteúdos dos comentários que precisam ser analisados pelo modelo bag of words.</w:t>
+      </w:r>
+    </w:p>
+    <w:p>
+      <w:pPr>
+        <w:widowControl w:val="1"/>
+        <w:spacing w:before="0" w:line="276" w:lineRule="auto"/>
+        <w:ind w:left="0" w:firstLine="0"/>
+        <w:rPr>
+          <w:sz w:val="24"/>
+          <w:szCs w:val="24"/>
+        </w:rPr>
+      </w:pPr>
+      <w:r>
+        <w:rPr>
+          <w:rtl w:val="0"/>
+        </w:rPr>
+      </w:r>
+    </w:p>
+    <w:p>
+      <w:pPr>
+        <w:widowControl w:val="1"/>
+        <w:spacing w:before="0" w:line="276" w:lineRule="auto"/>
+        <w:ind w:left="0" w:firstLine="0"/>
+        <w:rPr>
+          <w:sz w:val="24"/>
+          <w:szCs w:val="24"/>
+        </w:rPr>
+      </w:pPr>
+      <w:r>
+        <w:rPr>
+          <w:b w:val="1"/>
+          <w:sz w:val="24"/>
+          <w:szCs w:val="24"/>
+          <w:rtl w:val="0"/>
+        </w:rPr>
+        <w:t xml:space="preserve">Coluna "sentimento": </w:t>
+      </w:r>
+      <w:r>
+        <w:rPr>
+          <w:sz w:val="24"/>
+          <w:szCs w:val="24"/>
+          <w:rtl w:val="0"/>
+        </w:rPr>
+        <w:t xml:space="preserve">Essa coluna representa o alvo da classificação dos dados. Será utilizada para o treinamento posterior do modelo, uma vez que contém o resultado esperado. Os comentários foram classificados como POSITIVE, NEGATIVE e NEUTRAL. No entanto, após uma análise manual das classificações, foi observado que alguns comentários foram classificados de forma incorreta, pois possuem um teor positivo, mas foram classificados como negativos ou neutros. Considerando o modelo de bag of words, essa coluna não será utilizada.</w:t>
+      </w:r>
+    </w:p>
+    <w:p>
+      <w:pPr>
+        <w:widowControl w:val="1"/>
+        <w:spacing w:before="0" w:line="276" w:lineRule="auto"/>
+        <w:ind w:left="0" w:firstLine="0"/>
+        <w:rPr>
+          <w:sz w:val="24"/>
+          <w:szCs w:val="24"/>
+        </w:rPr>
+      </w:pPr>
+      <w:r>
+        <w:rPr>
+          <w:rtl w:val="0"/>
+        </w:rPr>
+      </w:r>
+    </w:p>
+    <w:p>
+      <w:pPr>
+        <w:widowControl w:val="1"/>
+        <w:spacing w:before="0" w:line="276" w:lineRule="auto"/>
+        <w:ind w:left="0" w:firstLine="0"/>
+        <w:rPr>
+          <w:sz w:val="24"/>
+          <w:szCs w:val="24"/>
+        </w:rPr>
+      </w:pPr>
+      <w:r>
+        <w:rPr>
+          <w:b w:val="1"/>
+          <w:sz w:val="24"/>
+          <w:szCs w:val="24"/>
+          <w:rtl w:val="0"/>
+        </w:rPr>
+        <w:t xml:space="preserve">Coluna "tipoInteracao":</w:t>
+      </w:r>
+      <w:r>
+        <w:rPr>
+          <w:sz w:val="24"/>
+          <w:szCs w:val="24"/>
+          <w:rtl w:val="0"/>
+        </w:rPr>
+        <w:t xml:space="preserve"> Essa coluna indica o tipo de interação à qual o comentário pertence, como resposta ou marcação. Ela não será utilizada na construção do modelo bag of words.</w:t>
+      </w:r>
+    </w:p>
+    <w:p>
+      <w:pPr>
+        <w:widowControl w:val="1"/>
+        <w:spacing w:before="0" w:line="276" w:lineRule="auto"/>
+        <w:ind w:left="0" w:firstLine="0"/>
+        <w:rPr>
+          <w:sz w:val="24"/>
+          <w:szCs w:val="24"/>
+        </w:rPr>
+      </w:pPr>
+      <w:r>
+        <w:rPr>
+          <w:rtl w:val="0"/>
+        </w:rPr>
+      </w:r>
+    </w:p>
+    <w:p>
+      <w:pPr>
+        <w:widowControl w:val="1"/>
+        <w:spacing w:before="0" w:line="276" w:lineRule="auto"/>
+        <w:ind w:left="0" w:firstLine="0"/>
+        <w:rPr>
+          <w:sz w:val="24"/>
+          <w:szCs w:val="24"/>
+        </w:rPr>
+      </w:pPr>
+      <w:r>
+        <w:rPr>
+          <w:b w:val="1"/>
+          <w:sz w:val="24"/>
+          <w:szCs w:val="24"/>
+          <w:rtl w:val="0"/>
+        </w:rPr>
+        <w:t xml:space="preserve">Coluna "anomalia": </w:t>
+      </w:r>
+      <w:r>
+        <w:rPr>
+          <w:sz w:val="24"/>
+          <w:szCs w:val="24"/>
+          <w:rtl w:val="0"/>
+        </w:rPr>
+        <w:t xml:space="preserve">Essa coluna é usada para indicar a presença de links ou intenções maliciosas nos comentários. Os valores variam entre 0 (zero) para comentários que não se enquadram nessa condição e 1 (um) para comentários que se enquadram. Como não está relacionada ao sentimento expressado pelo usuário, essa coluna não será utilizada.</w:t>
+      </w:r>
+    </w:p>
+    <w:p>
+      <w:pPr>
+        <w:widowControl w:val="1"/>
+        <w:spacing w:before="0" w:line="276" w:lineRule="auto"/>
+        <w:ind w:left="0" w:firstLine="0"/>
+        <w:rPr>
+          <w:sz w:val="24"/>
+          <w:szCs w:val="24"/>
+        </w:rPr>
+      </w:pPr>
+      <w:r>
+        <w:rPr>
+          <w:rtl w:val="0"/>
+        </w:rPr>
+      </w:r>
+    </w:p>
+    <w:p>
+      <w:pPr>
+        <w:widowControl w:val="1"/>
+        <w:spacing w:before="0" w:line="276" w:lineRule="auto"/>
+        <w:ind w:left="0" w:firstLine="0"/>
+        <w:rPr>
+          <w:sz w:val="24"/>
+          <w:szCs w:val="24"/>
+        </w:rPr>
+      </w:pPr>
+      <w:r>
+        <w:rPr>
+          <w:b w:val="1"/>
+          <w:sz w:val="24"/>
+          <w:szCs w:val="24"/>
+          <w:rtl w:val="0"/>
+        </w:rPr>
+        <w:t xml:space="preserve">Coluna "probabilidade Anomalia":</w:t>
+      </w:r>
+      <w:r>
+        <w:rPr>
+          <w:sz w:val="24"/>
+          <w:szCs w:val="24"/>
+          <w:rtl w:val="0"/>
+        </w:rPr>
+        <w:t xml:space="preserve"> Essa coluna indica a probabilidade de ocorrência de links ou intenções maliciosas nos comentários, com valores variando entre 0 (zero) e 100 (cem) de acordo com a chance do comentário se enquadrar nessa condição. Por não estar relacionada ao sentimento expressado pelo usuário, essa coluna também não será utilizada.</w:t>
+      </w:r>
+    </w:p>
+    <w:p>
+      <w:pPr>
+        <w:widowControl w:val="1"/>
+        <w:spacing w:before="0" w:line="276" w:lineRule="auto"/>
+        <w:ind w:left="0" w:firstLine="0"/>
+        <w:rPr>
+          <w:sz w:val="24"/>
+          <w:szCs w:val="24"/>
+        </w:rPr>
+      </w:pPr>
+      <w:r>
+        <w:rPr>
+          <w:rtl w:val="0"/>
+        </w:rPr>
+      </w:r>
+    </w:p>
+    <w:p>
+      <w:pPr>
+        <w:widowControl w:val="1"/>
+        <w:spacing w:before="0" w:line="276" w:lineRule="auto"/>
+        <w:ind w:left="0" w:firstLine="0"/>
+        <w:rPr>
+          <w:sz w:val="24"/>
+          <w:szCs w:val="24"/>
+        </w:rPr>
+      </w:pPr>
+      <w:r>
+        <w:rPr>
+          <w:b w:val="1"/>
+          <w:sz w:val="24"/>
+          <w:szCs w:val="24"/>
+          <w:rtl w:val="0"/>
+        </w:rPr>
+        <w:t xml:space="preserve">Coluna "linkPost":</w:t>
+      </w:r>
+      <w:r>
+        <w:rPr>
+          <w:sz w:val="24"/>
+          <w:szCs w:val="24"/>
+          <w:rtl w:val="0"/>
+        </w:rPr>
+        <w:t xml:space="preserve"> Essa coluna contém o link da postagem da qual os comentários foram retirados. Para a análise de sentimento, essa coluna não é relevante e, portanto, não será utilizada.</w:t>
+      </w:r>
+    </w:p>
+    <w:p>
+      <w:pPr>
+        <w:widowControl w:val="1"/>
+        <w:spacing w:before="0" w:line="276" w:lineRule="auto"/>
+        <w:ind w:left="0" w:firstLine="0"/>
+        <w:rPr>
+          <w:sz w:val="24"/>
+          <w:szCs w:val="24"/>
+        </w:rPr>
+      </w:pPr>
+      <w:r>
+        <w:rPr>
+          <w:rtl w:val="0"/>
+        </w:rPr>
+      </w:r>
+    </w:p>
+    <w:p>
+      <w:pPr>
+        <w:widowControl w:val="1"/>
+        <w:spacing w:before="0" w:line="276" w:lineRule="auto"/>
+        <w:ind w:left="0" w:firstLine="0"/>
+        <w:rPr>
+          <w:sz w:val="24"/>
+          <w:szCs w:val="24"/>
+        </w:rPr>
+      </w:pPr>
+      <w:r>
+        <w:rPr>
+          <w:b w:val="1"/>
+          <w:sz w:val="24"/>
+          <w:szCs w:val="24"/>
+          <w:rtl w:val="0"/>
+        </w:rPr>
+        <w:t xml:space="preserve">Coluna "processado": </w:t>
+      </w:r>
+      <w:r>
+        <w:rPr>
+          <w:sz w:val="24"/>
+          <w:szCs w:val="24"/>
+          <w:rtl w:val="0"/>
+        </w:rPr>
+        <w:t xml:space="preserve">Essa coluna indica se o comentário foi analisado pelo algoritmo usado pela empresa parceira para classificar o sentimento do texto do usuário e definir a classificação na coluna "sentimento". Por ser apenas uma verificação adicional e todos os comentários na tabela já terem sua classificação definida, essa coluna não será utilizada por enquanto.</w:t>
+      </w:r>
+    </w:p>
+    <w:p>
+      <w:pPr>
+        <w:widowControl w:val="1"/>
+        <w:spacing w:before="0" w:line="276" w:lineRule="auto"/>
+        <w:ind w:left="0" w:firstLine="0"/>
+        <w:rPr>
+          <w:b w:val="1"/>
+          <w:sz w:val="24"/>
+          <w:szCs w:val="24"/>
+        </w:rPr>
+      </w:pPr>
+      <w:r>
+        <w:rPr>
+          <w:rtl w:val="0"/>
+        </w:rPr>
+      </w:r>
+    </w:p>
+    <w:p>
+      <w:pPr>
+        <w:widowControl w:val="1"/>
+        <w:spacing w:before="0" w:line="276" w:lineRule="auto"/>
+        <w:ind w:left="0" w:firstLine="0"/>
+        <w:rPr>
+          <w:sz w:val="24"/>
+          <w:szCs w:val="24"/>
+        </w:rPr>
+      </w:pPr>
+      <w:r>
+        <w:rPr>
+          <w:b w:val="1"/>
+          <w:sz w:val="24"/>
+          <w:szCs w:val="24"/>
+          <w:rtl w:val="0"/>
+        </w:rPr>
+        <w:t xml:space="preserve">Coluna "contemHyperlink":</w:t>
+      </w:r>
+      <w:r>
+        <w:rPr>
+          <w:sz w:val="24"/>
+          <w:szCs w:val="24"/>
+          <w:rtl w:val="0"/>
+        </w:rPr>
+        <w:t xml:space="preserve"> Não temos informações suficientes para definir o significado dessa coluna, portanto, ainda não é possível determinar se ela será utilizada ao longo do desenvolvimento do projeto. Por enquanto, essa coluna não será utilizada.</w:t>
+      </w:r>
+    </w:p>
+    <w:p>
+      <w:pPr>
+        <w:widowControl w:val="1"/>
+        <w:spacing w:before="0" w:line="276" w:lineRule="auto"/>
+        <w:ind w:left="0" w:firstLine="0"/>
+        <w:rPr>
+          <w:sz w:val="24"/>
+          <w:szCs w:val="24"/>
+        </w:rPr>
+      </w:pPr>
+      <w:r>
+        <w:rPr>
+          <w:rtl w:val="0"/>
+        </w:rPr>
+      </w:r>
+    </w:p>
+    <w:p>
+      <w:pPr>
+        <w:widowControl w:val="1"/>
+        <w:spacing w:before="0" w:line="276" w:lineRule="auto"/>
+        <w:ind w:left="0" w:firstLine="720"/>
+        <w:rPr>
+          <w:sz w:val="24"/>
+          <w:szCs w:val="24"/>
+        </w:rPr>
+      </w:pPr>
+      <w:r>
+        <w:rPr>
+          <w:sz w:val="24"/>
+          <w:szCs w:val="24"/>
+          <w:rtl w:val="0"/>
+        </w:rPr>
+        <w:t xml:space="preserve">A equipe utilizou o critério de funcionamento do modelo bag of words para decidir quais colunas excluir e quais manter. Nessa abordagem, cada palavra é tratada como uma unidade independente, tornando irrelevante manter informações sobre a origem ou contexto, como as colunas "autor" e "dataPublicada". Se a estratégia fosse selecionar um conjunto específico de datas, seria necessário destacá-las e eliminar os elementos fora desse período selecionado. As palavras-chave relevantes são provenientes dos textos escritos pelos usuários da rede social, e adicionar palavras não inseridas pelos usuários geraria muito ruído. Portanto, todas as colunas foram excluídas antes da criação do modelo, mantendo apenas o texto dos comentários para o pré-processamento.</w:t>
+      </w:r>
+    </w:p>
+    <w:p>
+      <w:pPr>
+        <w:widowControl w:val="1"/>
+        <w:spacing w:before="0" w:line="276" w:lineRule="auto"/>
+        <w:ind w:left="0" w:firstLine="0"/>
+        <w:rPr>
+          <w:sz w:val="24"/>
+          <w:szCs w:val="24"/>
+        </w:rPr>
+      </w:pPr>
+      <w:r>
+        <w:rPr>
+          <w:rtl w:val="0"/>
+        </w:rPr>
+      </w:r>
+    </w:p>
+    <w:p>
+      <w:pPr>
+        <w:widowControl w:val="1"/>
+        <w:spacing w:before="0" w:line="276" w:lineRule="auto"/>
+        <w:ind w:left="0" w:firstLine="720"/>
+        <w:rPr>
+          <w:sz w:val="24"/>
+          <w:szCs w:val="24"/>
+        </w:rPr>
+      </w:pPr>
+      <w:r>
+        <w:rPr>
+          <w:sz w:val="24"/>
+          <w:szCs w:val="24"/>
+          <w:rtl w:val="0"/>
+        </w:rPr>
+        <w:t xml:space="preserve">Para a visualização gráfica dos dados, foram desenvolvidos métodos que possibilitaram a análise exploratória dos dados presentes na tabela fornecida pela empresa parceira. Por meio da visualização de valores nulos e do agrupamento por autores, foi possível compreender melhor o comportamento dos dados e determinar a abordagem a ser adotada pelo grupo. Os critérios para essa parte foram baseados nos conhecimentos prévios dos membros da equipe, que sugeriram dois métodos de análise exploratória conhecidos.</w:t>
+      </w:r>
+      <w:r>
+        <w:rPr>
+          <w:rtl w:val="0"/>
+        </w:rPr>
+      </w:r>
+    </w:p>
+    <w:p>
+      <w:pPr>
+        <w:pStyle w:val="Heading3"/>
+        <w:widowControl w:val="1"/>
+        <w:numPr>
+          <w:ilvl w:val="1"/>
+          <w:numId w:val="6"/>
+        </w:numPr>
+        <w:spacing w:before="0" w:line="276" w:lineRule="auto"/>
+        <w:ind w:left="1440" w:hanging="360"/>
+        <w:rPr>
+          <w:b w:val="1"/>
+          <w:color w:val="3c0a49"/>
+        </w:rPr>
+      </w:pPr>
+      <w:bookmarkStart w:colFirst="0" w:colLast="0" w:name="_igqvvol4f4mr" w:id="28"/>
+      <w:bookmarkEnd w:id="28"/>
+      <w:r>
+        <w:rPr>
+          <w:b w:val="1"/>
+          <w:color w:val="3c0a49"/>
+          <w:rtl w:val="0"/>
+        </w:rPr>
+        <w:t xml:space="preserve">Pré processamento dos dados</w:t>
+      </w:r>
+    </w:p>
+    <w:p>
+      <w:pPr>
+        <w:widowControl w:val="1"/>
+        <w:spacing w:before="0" w:line="276" w:lineRule="auto"/>
+        <w:ind w:left="0" w:firstLine="720"/>
+        <w:rPr>
+          <w:sz w:val="24"/>
+          <w:szCs w:val="24"/>
+        </w:rPr>
+      </w:pPr>
+      <w:r>
+        <w:rPr>
+          <w:sz w:val="24"/>
+          <w:szCs w:val="24"/>
+          <w:rtl w:val="0"/>
+        </w:rPr>
+        <w:t xml:space="preserve">A etapa de pré-processamento é considerada crucial para garantir a qualidade dos resultados obtidos, e sua extensão depende da qualidade dos dados brutos (Rudkowski et al, 2018). Com base na análise descritiva do corpus, foram selecionados alguns pré-processamentos que são considerados essenciais para preparar os dados para o modelo Bag of Words. Essas etapas são fundamentais para normalizar o texto, eliminar ruídos, padronizar e tratar ambiguidades.</w:t>
+      </w:r>
+    </w:p>
+    <w:p>
+      <w:pPr>
+        <w:widowControl w:val="1"/>
+        <w:spacing w:before="0" w:line="276" w:lineRule="auto"/>
+        <w:ind w:left="0" w:firstLine="0"/>
+        <w:rPr>
+          <w:sz w:val="24"/>
+          <w:szCs w:val="24"/>
+        </w:rPr>
+      </w:pPr>
+      <w:r>
+        <w:rPr>
+          <w:rtl w:val="0"/>
+        </w:rPr>
+      </w:r>
+    </w:p>
+    <w:p>
+      <w:pPr>
+        <w:widowControl w:val="1"/>
+        <w:spacing w:before="0" w:line="276" w:lineRule="auto"/>
+        <w:ind w:left="0" w:firstLine="0"/>
+        <w:rPr>
+          <w:sz w:val="24"/>
+          <w:szCs w:val="24"/>
+        </w:rPr>
+      </w:pPr>
+      <w:r>
+        <w:rPr>
+          <w:sz w:val="24"/>
+          <w:szCs w:val="24"/>
+          <w:rtl w:val="0"/>
+        </w:rPr>
+        <w:t xml:space="preserve">A seguir estão listados todos os pré-processamentos selecionados:</w:t>
+      </w:r>
+    </w:p>
+    <w:p>
+      <w:pPr>
+        <w:widowControl w:val="1"/>
+        <w:spacing w:before="0" w:line="276" w:lineRule="auto"/>
+        <w:ind w:left="0" w:firstLine="0"/>
+        <w:rPr>
+          <w:sz w:val="24"/>
+          <w:szCs w:val="24"/>
+        </w:rPr>
+      </w:pPr>
+      <w:r>
+        <w:rPr>
+          <w:rtl w:val="0"/>
+        </w:rPr>
+      </w:r>
+    </w:p>
+    <w:p>
+      <w:pPr>
         <w:widowControl w:val="1"/>
         <w:numPr>
           <w:ilvl w:val="0"/>
-          <w:numId w:val="9"/>
+          <w:numId w:val="12"/>
         </w:numPr>
         <w:spacing w:before="0" w:line="276" w:lineRule="auto"/>
         <w:ind w:left="720" w:hanging="360"/>
         <w:rPr>
+          <w:sz w:val="24"/>
+          <w:szCs w:val="24"/>
+        </w:rPr>
+      </w:pPr>
+      <w:r>
+        <w:rPr>
           <w:b w:val="1"/>
-          <w:color w:val="3c0a49"/>
-        </w:rPr>
-      </w:pPr>
-      <w:bookmarkStart w:colFirst="0" w:colLast="0" w:name="_iraeqgr24jni" w:id="26"/>
-      <w:bookmarkEnd w:id="26"/>
-      <w:r>
-        <w:rPr>
-          <w:b w:val="1"/>
-          <w:color w:val="3c0a49"/>
-          <w:rtl w:val="0"/>
-        </w:rPr>
-        <w:t xml:space="preserve">Processamento dos dados</w:t>
-      </w:r>
-    </w:p>
-    <w:p>
-      <w:pPr>
-        <w:widowControl w:val="1"/>
-        <w:spacing w:before="0" w:line="276" w:lineRule="auto"/>
-        <w:ind w:left="720" w:firstLine="0"/>
-        <w:rPr/>
-      </w:pPr>
-      <w:r>
-        <w:rPr>
-          <w:rtl w:val="0"/>
-        </w:rPr>
-      </w:r>
-    </w:p>
-    <w:p>
-      <w:pPr>
-        <w:pStyle w:val="Heading3"/>
-        <w:widowControl w:val="1"/>
-        <w:numPr>
-          <w:ilvl w:val="1"/>
-          <w:numId w:val="9"/>
-        </w:numPr>
-        <w:spacing w:before="0" w:line="276" w:lineRule="auto"/>
-        <w:ind w:left="1440" w:hanging="360"/>
-        <w:rPr>
-          <w:b w:val="1"/>
-          <w:color w:val="3c0a49"/>
-        </w:rPr>
-      </w:pPr>
-      <w:bookmarkStart w:colFirst="0" w:colLast="0" w:name="_f0kmnum33tps" w:id="27"/>
-      <w:bookmarkEnd w:id="27"/>
-      <w:r>
-        <w:rPr>
-          <w:b w:val="1"/>
-          <w:color w:val="3c0a49"/>
-          <w:rtl w:val="0"/>
-        </w:rPr>
-        <w:t xml:space="preserve">Análise descritiva dos dados</w:t>
-      </w:r>
-    </w:p>
-    <w:p>
-      <w:pPr>
-        <w:widowControl w:val="1"/>
-        <w:spacing w:before="0" w:line="276" w:lineRule="auto"/>
-        <w:ind w:left="0" w:firstLine="720"/>
-        <w:rPr>
-          <w:sz w:val="24"/>
-          <w:szCs w:val="24"/>
-        </w:rPr>
-      </w:pPr>
-      <w:r>
-        <w:rPr>
-          <w:sz w:val="24"/>
-          <w:szCs w:val="24"/>
-          <w:rtl w:val="0"/>
-        </w:rPr>
-        <w:t xml:space="preserve">Após a recepção dos dados, uma análise foi conduzida pela equipe para identificar as características relevantes necessárias para a criação de um modelo bag of words. Isso incluiu a remoção das colunas irrelevantes antes do início da etapa de pré-processamento dos elementos da tabela.</w:t>
-      </w:r>
-    </w:p>
-    <w:p>
-      <w:pPr>
-        <w:widowControl w:val="1"/>
-        <w:spacing w:before="0" w:line="276" w:lineRule="auto"/>
-        <w:ind w:left="0" w:firstLine="0"/>
-        <w:rPr>
-          <w:sz w:val="24"/>
-          <w:szCs w:val="24"/>
-        </w:rPr>
-      </w:pPr>
-      <w:r>
-        <w:rPr>
-          <w:rtl w:val="0"/>
-        </w:rPr>
-      </w:r>
-    </w:p>
-    <w:p>
-      <w:pPr>
-        <w:widowControl w:val="1"/>
-        <w:spacing w:before="0" w:line="276" w:lineRule="auto"/>
-        <w:ind w:left="0" w:firstLine="720"/>
-        <w:rPr>
-          <w:sz w:val="24"/>
-          <w:szCs w:val="24"/>
-        </w:rPr>
-      </w:pPr>
-      <w:r>
-        <w:rPr>
-          <w:sz w:val="24"/>
-          <w:szCs w:val="24"/>
-          <w:rtl w:val="0"/>
-        </w:rPr>
-        <w:t xml:space="preserve">O objetivo da análise foi compreender o corpus dos dados, identificando as características necessárias, tratamentos importantes e limpezas a fim de reduzir ruídos e outros fatores. Serão apresentados os nomes das colunas da tabela, os conteúdos dos campos e as colunas que foram eliminadas, juntamente com a estratégia utilizada para tomar essas decisões. É importante ressaltar que os nomes das colunas serão escritos exatamente como foram recebidos pela equipe, sendo alterados apenas por algoritmos em Python, e não manualmente na tabela do Excel, uma vez que essa etapa é crucial no tratamento dos dados.</w:t>
-      </w:r>
-    </w:p>
-    <w:p>
-      <w:pPr>
-        <w:widowControl w:val="1"/>
-        <w:spacing w:before="0" w:line="276" w:lineRule="auto"/>
-        <w:ind w:left="0" w:firstLine="0"/>
-        <w:rPr>
-          <w:sz w:val="24"/>
-          <w:szCs w:val="24"/>
-        </w:rPr>
-      </w:pPr>
-      <w:r>
-        <w:rPr>
-          <w:rtl w:val="0"/>
-        </w:rPr>
-      </w:r>
-    </w:p>
-    <w:p>
-      <w:pPr>
-        <w:widowControl w:val="1"/>
-        <w:spacing w:before="0" w:line="276" w:lineRule="auto"/>
-        <w:ind w:left="0" w:firstLine="0"/>
-        <w:rPr>
-          <w:sz w:val="24"/>
-          <w:szCs w:val="24"/>
-        </w:rPr>
-      </w:pPr>
-      <w:r>
-        <w:rPr>
-          <w:b w:val="1"/>
-          <w:sz w:val="24"/>
-          <w:szCs w:val="24"/>
-          <w:rtl w:val="0"/>
-        </w:rPr>
-        <w:t xml:space="preserve">Coluna "id"</w:t>
-      </w:r>
-      <w:r>
-        <w:rPr>
-          <w:sz w:val="24"/>
-          <w:szCs w:val="24"/>
-          <w:rtl w:val="0"/>
-        </w:rPr>
-        <w:t xml:space="preserve">: Essa coluna apresenta o índice para visualização da planilha e pode ser usada como chave primária para os comentários. No entanto, essa coluna não é relevante para a construção do modelo, pois sua utilidade está apenas em garantir a unicidade das linhas. Portanto, essa coluna não será utilizada.</w:t>
-      </w:r>
-    </w:p>
-    <w:p>
-      <w:pPr>
-        <w:widowControl w:val="1"/>
-        <w:spacing w:before="0" w:line="276" w:lineRule="auto"/>
-        <w:ind w:left="0" w:firstLine="0"/>
-        <w:rPr>
-          <w:sz w:val="24"/>
-          <w:szCs w:val="24"/>
-        </w:rPr>
-      </w:pPr>
-      <w:r>
-        <w:rPr>
-          <w:rtl w:val="0"/>
-        </w:rPr>
-      </w:r>
-    </w:p>
-    <w:p>
-      <w:pPr>
-        <w:widowControl w:val="1"/>
-        <w:spacing w:before="0" w:line="276" w:lineRule="auto"/>
-        <w:ind w:left="0" w:firstLine="0"/>
-        <w:rPr>
-          <w:sz w:val="24"/>
-          <w:szCs w:val="24"/>
-        </w:rPr>
-      </w:pPr>
-      <w:r>
-        <w:rPr>
-          <w:b w:val="1"/>
-          <w:sz w:val="24"/>
-          <w:szCs w:val="24"/>
-          <w:rtl w:val="0"/>
-        </w:rPr>
-        <w:t xml:space="preserve">Coluna "dataPublicada": </w:t>
-      </w:r>
-      <w:r>
-        <w:rPr>
-          <w:sz w:val="24"/>
-          <w:szCs w:val="24"/>
-          <w:rtl w:val="0"/>
-        </w:rPr>
-        <w:t xml:space="preserve">Essa coluna se refere à data de publicação do comentário. Para a construção do modelo bag of words, essa coluna não possui relevância, portanto, não será utilizada. No entanto, sua utilização pode ser necessária para investigar os períodos das campanhas.</w:t>
-      </w:r>
-    </w:p>
-    <w:p>
-      <w:pPr>
-        <w:widowControl w:val="1"/>
-        <w:spacing w:before="0" w:line="276" w:lineRule="auto"/>
-        <w:ind w:left="0" w:firstLine="0"/>
-        <w:rPr>
-          <w:sz w:val="24"/>
-          <w:szCs w:val="24"/>
-        </w:rPr>
-      </w:pPr>
-      <w:r>
-        <w:rPr>
-          <w:rtl w:val="0"/>
-        </w:rPr>
-      </w:r>
-    </w:p>
-    <w:p>
-      <w:pPr>
-        <w:widowControl w:val="1"/>
-        <w:spacing w:before="0" w:line="276" w:lineRule="auto"/>
-        <w:ind w:left="0" w:firstLine="0"/>
-        <w:rPr>
-          <w:sz w:val="24"/>
-          <w:szCs w:val="24"/>
-        </w:rPr>
-      </w:pPr>
-      <w:r>
-        <w:rPr>
-          <w:b w:val="1"/>
-          <w:sz w:val="24"/>
-          <w:szCs w:val="24"/>
-          <w:rtl w:val="0"/>
-        </w:rPr>
-        <w:t xml:space="preserve">Coluna "autor":</w:t>
-      </w:r>
-      <w:r>
-        <w:rPr>
-          <w:sz w:val="24"/>
-          <w:szCs w:val="24"/>
-          <w:rtl w:val="0"/>
-        </w:rPr>
-        <w:t xml:space="preserve"> Essa coluna se refere à conta do Instagram que realizou o comentário na postagem. Embora não seja utilizada no modelo bag of words, ela será importante para o agrupamento de comentários relacionados à empresa BTG em outros modelos.</w:t>
-      </w:r>
-    </w:p>
-    <w:p>
-      <w:pPr>
-        <w:widowControl w:val="1"/>
-        <w:spacing w:before="0" w:line="276" w:lineRule="auto"/>
-        <w:ind w:left="0" w:firstLine="0"/>
-        <w:rPr>
-          <w:sz w:val="24"/>
-          <w:szCs w:val="24"/>
-        </w:rPr>
-      </w:pPr>
-      <w:r>
-        <w:rPr>
-          <w:rtl w:val="0"/>
-        </w:rPr>
-      </w:r>
-    </w:p>
-    <w:p>
-      <w:pPr>
-        <w:widowControl w:val="1"/>
-        <w:spacing w:before="0" w:line="276" w:lineRule="auto"/>
-        <w:ind w:left="0" w:firstLine="0"/>
-        <w:rPr>
-          <w:sz w:val="24"/>
-          <w:szCs w:val="24"/>
-        </w:rPr>
-      </w:pPr>
-      <w:r>
-        <w:rPr>
-          <w:b w:val="1"/>
-          <w:sz w:val="24"/>
-          <w:szCs w:val="24"/>
-          <w:rtl w:val="0"/>
-        </w:rPr>
-        <w:t xml:space="preserve">Coluna "texto"</w:t>
-      </w:r>
-      <w:r>
-        <w:rPr>
-          <w:sz w:val="24"/>
-          <w:szCs w:val="24"/>
-          <w:rtl w:val="0"/>
-        </w:rPr>
-        <w:t xml:space="preserve">: Essa coluna contém o texto presente nos comentários. Para a construção do modelo, essa é a coluna mais relevante, pois são os conteúdos dos comentários que precisam ser analisados pelo modelo bag of words.</w:t>
-      </w:r>
-    </w:p>
-    <w:p>
-      <w:pPr>
-        <w:widowControl w:val="1"/>
-        <w:spacing w:before="0" w:line="276" w:lineRule="auto"/>
-        <w:ind w:left="0" w:firstLine="0"/>
-        <w:rPr>
-          <w:sz w:val="24"/>
-          <w:szCs w:val="24"/>
-        </w:rPr>
-      </w:pPr>
-      <w:r>
-        <w:rPr>
-          <w:rtl w:val="0"/>
-        </w:rPr>
-      </w:r>
-    </w:p>
-    <w:p>
-      <w:pPr>
-        <w:widowControl w:val="1"/>
-        <w:spacing w:before="0" w:line="276" w:lineRule="auto"/>
-        <w:ind w:left="0" w:firstLine="0"/>
-        <w:rPr>
-          <w:sz w:val="24"/>
-          <w:szCs w:val="24"/>
-        </w:rPr>
-      </w:pPr>
-      <w:r>
-        <w:rPr>
-          <w:b w:val="1"/>
-          <w:sz w:val="24"/>
-          <w:szCs w:val="24"/>
-          <w:rtl w:val="0"/>
-        </w:rPr>
-        <w:t xml:space="preserve">Coluna "sentimento": </w:t>
-      </w:r>
-      <w:r>
-        <w:rPr>
-          <w:sz w:val="24"/>
-          <w:szCs w:val="24"/>
-          <w:rtl w:val="0"/>
-        </w:rPr>
-        <w:t xml:space="preserve">Essa coluna representa o alvo da classificação dos dados. Será utilizada para o treinamento posterior do modelo, uma vez que contém o resultado esperado. Os comentários foram classificados como POSITIVE, NEGATIVE e NEUTRAL. No entanto, após uma análise manual das classificações, foi observado que alguns comentários foram classificados de forma incorreta, pois possuem um teor positivo, mas foram classificados como negativos ou neutros. Considerando o modelo de bag of words, essa coluna não será utilizada.</w:t>
-      </w:r>
-    </w:p>
-    <w:p>
-      <w:pPr>
-        <w:widowControl w:val="1"/>
-        <w:spacing w:before="0" w:line="276" w:lineRule="auto"/>
-        <w:ind w:left="0" w:firstLine="0"/>
-        <w:rPr>
-          <w:sz w:val="24"/>
-          <w:szCs w:val="24"/>
-        </w:rPr>
-      </w:pPr>
-      <w:r>
-        <w:rPr>
-          <w:rtl w:val="0"/>
-        </w:rPr>
-      </w:r>
-    </w:p>
-    <w:p>
-      <w:pPr>
-        <w:widowControl w:val="1"/>
-        <w:spacing w:before="0" w:line="276" w:lineRule="auto"/>
-        <w:ind w:left="0" w:firstLine="0"/>
-        <w:rPr>
-          <w:sz w:val="24"/>
-          <w:szCs w:val="24"/>
-        </w:rPr>
-      </w:pPr>
-      <w:r>
-        <w:rPr>
-          <w:b w:val="1"/>
-          <w:sz w:val="24"/>
-          <w:szCs w:val="24"/>
-          <w:rtl w:val="0"/>
-        </w:rPr>
-        <w:t xml:space="preserve">Coluna "tipoInteracao":</w:t>
-      </w:r>
-      <w:r>
-        <w:rPr>
-          <w:sz w:val="24"/>
-          <w:szCs w:val="24"/>
-          <w:rtl w:val="0"/>
-        </w:rPr>
-        <w:t xml:space="preserve"> Essa coluna indica o tipo de interação à qual o comentário pertence, como resposta ou marcação. Ela não será utilizada na construção do modelo bag of words.</w:t>
-      </w:r>
-    </w:p>
-    <w:p>
-      <w:pPr>
-        <w:widowControl w:val="1"/>
-        <w:spacing w:before="0" w:line="276" w:lineRule="auto"/>
-        <w:ind w:left="0" w:firstLine="0"/>
-        <w:rPr>
-          <w:sz w:val="24"/>
-          <w:szCs w:val="24"/>
-        </w:rPr>
-      </w:pPr>
-      <w:r>
-        <w:rPr>
-          <w:rtl w:val="0"/>
-        </w:rPr>
-      </w:r>
-    </w:p>
-    <w:p>
-      <w:pPr>
-        <w:widowControl w:val="1"/>
-        <w:spacing w:before="0" w:line="276" w:lineRule="auto"/>
-        <w:ind w:left="0" w:firstLine="0"/>
-        <w:rPr>
-          <w:sz w:val="24"/>
-          <w:szCs w:val="24"/>
-        </w:rPr>
-      </w:pPr>
-      <w:r>
-        <w:rPr>
-          <w:b w:val="1"/>
-          <w:sz w:val="24"/>
-          <w:szCs w:val="24"/>
-          <w:rtl w:val="0"/>
-        </w:rPr>
-        <w:t xml:space="preserve">Coluna "anomalia": </w:t>
-      </w:r>
-      <w:r>
-        <w:rPr>
-          <w:sz w:val="24"/>
-          <w:szCs w:val="24"/>
-          <w:rtl w:val="0"/>
-        </w:rPr>
-        <w:t xml:space="preserve">Essa coluna é usada para indicar a presença de links ou intenções maliciosas nos comentários. Os valores variam entre 0 (zero) para comentários que não se enquadram nessa condição e 1 (um) para comentários que se enquadram. Como não está relacionada ao sentimento expressado pelo usuário, essa coluna não será utilizada.</w:t>
-      </w:r>
-    </w:p>
-    <w:p>
-      <w:pPr>
-        <w:widowControl w:val="1"/>
-        <w:spacing w:before="0" w:line="276" w:lineRule="auto"/>
-        <w:ind w:left="0" w:firstLine="0"/>
-        <w:rPr>
-          <w:sz w:val="24"/>
-          <w:szCs w:val="24"/>
-        </w:rPr>
-      </w:pPr>
-      <w:r>
-        <w:rPr>
-          <w:rtl w:val="0"/>
-        </w:rPr>
-      </w:r>
-    </w:p>
-    <w:p>
-      <w:pPr>
-        <w:widowControl w:val="1"/>
-        <w:spacing w:before="0" w:line="276" w:lineRule="auto"/>
-        <w:ind w:left="0" w:firstLine="0"/>
-        <w:rPr>
-          <w:sz w:val="24"/>
-          <w:szCs w:val="24"/>
-        </w:rPr>
-      </w:pPr>
-      <w:r>
-        <w:rPr>
-          <w:b w:val="1"/>
-          <w:sz w:val="24"/>
-          <w:szCs w:val="24"/>
-          <w:rtl w:val="0"/>
-        </w:rPr>
-        <w:t xml:space="preserve">Coluna "probabilidade Anomalia":</w:t>
-      </w:r>
-      <w:r>
-        <w:rPr>
-          <w:sz w:val="24"/>
-          <w:szCs w:val="24"/>
-          <w:rtl w:val="0"/>
-        </w:rPr>
-        <w:t xml:space="preserve"> Essa coluna indica a probabilidade de ocorrência de links ou intenções maliciosas nos comentários, com valores variando entre 0 (zero) e 100 (cem) de acordo com a chance do comentário se enquadrar nessa condição. Por não estar relacionada ao sentimento expressado pelo usuário, essa coluna também não será utilizada.</w:t>
-      </w:r>
-    </w:p>
-    <w:p>
-      <w:pPr>
-        <w:widowControl w:val="1"/>
-        <w:spacing w:before="0" w:line="276" w:lineRule="auto"/>
-        <w:ind w:left="0" w:firstLine="0"/>
-        <w:rPr>
-          <w:sz w:val="24"/>
-          <w:szCs w:val="24"/>
-        </w:rPr>
-      </w:pPr>
-      <w:r>
-        <w:rPr>
-          <w:rtl w:val="0"/>
-        </w:rPr>
-      </w:r>
-    </w:p>
-    <w:p>
-      <w:pPr>
-        <w:widowControl w:val="1"/>
-        <w:spacing w:before="0" w:line="276" w:lineRule="auto"/>
-        <w:ind w:left="0" w:firstLine="0"/>
-        <w:rPr>
-          <w:sz w:val="24"/>
-          <w:szCs w:val="24"/>
-        </w:rPr>
-      </w:pPr>
-      <w:r>
-        <w:rPr>
-          <w:b w:val="1"/>
-          <w:sz w:val="24"/>
-          <w:szCs w:val="24"/>
-          <w:rtl w:val="0"/>
-        </w:rPr>
-        <w:t xml:space="preserve">Coluna "linkPost":</w:t>
-      </w:r>
-      <w:r>
-        <w:rPr>
-          <w:sz w:val="24"/>
-          <w:szCs w:val="24"/>
-          <w:rtl w:val="0"/>
-        </w:rPr>
-        <w:t xml:space="preserve"> Essa coluna contém o link da postagem da qual os comentários foram retirados. Para a análise de sentimento, essa coluna não é relevante e, portanto, não será utilizada.</w:t>
-      </w:r>
-    </w:p>
-    <w:p>
-      <w:pPr>
-        <w:widowControl w:val="1"/>
-        <w:spacing w:before="0" w:line="276" w:lineRule="auto"/>
-        <w:ind w:left="0" w:firstLine="0"/>
-        <w:rPr>
-          <w:sz w:val="24"/>
-          <w:szCs w:val="24"/>
-        </w:rPr>
-      </w:pPr>
-      <w:r>
-        <w:rPr>
-          <w:rtl w:val="0"/>
-        </w:rPr>
-      </w:r>
-    </w:p>
-    <w:p>
-      <w:pPr>
-        <w:widowControl w:val="1"/>
-        <w:spacing w:before="0" w:line="276" w:lineRule="auto"/>
-        <w:ind w:left="0" w:firstLine="0"/>
-        <w:rPr>
-          <w:sz w:val="24"/>
-          <w:szCs w:val="24"/>
-        </w:rPr>
-      </w:pPr>
-      <w:r>
-        <w:rPr>
-          <w:b w:val="1"/>
-          <w:sz w:val="24"/>
-          <w:szCs w:val="24"/>
-          <w:rtl w:val="0"/>
-        </w:rPr>
-        <w:t xml:space="preserve">Coluna "processado": </w:t>
-      </w:r>
-      <w:r>
-        <w:rPr>
-          <w:sz w:val="24"/>
-          <w:szCs w:val="24"/>
-          <w:rtl w:val="0"/>
-        </w:rPr>
-        <w:t xml:space="preserve">Essa coluna indica se o comentário foi analisado pelo algoritmo usado pela empresa parceira para classificar o sentimento do texto do usuário e definir a classificação na coluna "sentimento". Por ser apenas uma verificação adicional e todos os comentários na tabela já terem sua classificação definida, essa coluna não será utilizada por enquanto.</w:t>
-      </w:r>
-    </w:p>
-    <w:p>
-      <w:pPr>
-        <w:widowControl w:val="1"/>
-        <w:spacing w:before="0" w:line="276" w:lineRule="auto"/>
-        <w:ind w:left="0" w:firstLine="0"/>
-        <w:rPr>
-          <w:b w:val="1"/>
-          <w:sz w:val="24"/>
-          <w:szCs w:val="24"/>
-        </w:rPr>
-      </w:pPr>
-      <w:r>
-        <w:rPr>
-          <w:rtl w:val="0"/>
-        </w:rPr>
-      </w:r>
-    </w:p>
-    <w:p>
-      <w:pPr>
-        <w:widowControl w:val="1"/>
-        <w:spacing w:before="0" w:line="276" w:lineRule="auto"/>
-        <w:ind w:left="0" w:firstLine="0"/>
-        <w:rPr>
-          <w:sz w:val="24"/>
-          <w:szCs w:val="24"/>
-        </w:rPr>
-      </w:pPr>
-      <w:r>
-        <w:rPr>
-          <w:b w:val="1"/>
-          <w:sz w:val="24"/>
-          <w:szCs w:val="24"/>
-          <w:rtl w:val="0"/>
-        </w:rPr>
-        <w:t xml:space="preserve">Coluna "contemHyperlink":</w:t>
-      </w:r>
-      <w:r>
-        <w:rPr>
-          <w:sz w:val="24"/>
-          <w:szCs w:val="24"/>
-          <w:rtl w:val="0"/>
-        </w:rPr>
-        <w:t xml:space="preserve"> Não temos informações suficientes para definir o significado dessa coluna, portanto, ainda não é possível determinar se ela será utilizada ao longo do desenvolvimento do projeto. Por enquanto, essa coluna não será utilizada.</w:t>
-      </w:r>
-    </w:p>
-    <w:p>
-      <w:pPr>
-        <w:widowControl w:val="1"/>
-        <w:spacing w:before="0" w:line="276" w:lineRule="auto"/>
-        <w:ind w:left="0" w:firstLine="0"/>
-        <w:rPr>
-          <w:sz w:val="24"/>
-          <w:szCs w:val="24"/>
-        </w:rPr>
-      </w:pPr>
-      <w:r>
-        <w:rPr>
-          <w:rtl w:val="0"/>
-        </w:rPr>
-      </w:r>
-    </w:p>
-    <w:p>
-      <w:pPr>
-        <w:widowControl w:val="1"/>
-        <w:spacing w:before="0" w:line="276" w:lineRule="auto"/>
-        <w:ind w:left="0" w:firstLine="720"/>
-        <w:rPr>
-          <w:sz w:val="24"/>
-          <w:szCs w:val="24"/>
-        </w:rPr>
-      </w:pPr>
-      <w:r>
-        <w:rPr>
-          <w:sz w:val="24"/>
-          <w:szCs w:val="24"/>
-          <w:rtl w:val="0"/>
-        </w:rPr>
-        <w:t xml:space="preserve">A equipe utilizou o critério de funcionamento do modelo bag of words para decidir quais colunas excluir e quais manter. Nessa abordagem, cada palavra é tratada como uma unidade independente, tornando irrelevante manter informações sobre a origem ou contexto, como as colunas "autor" e "dataPublicada". Se a estratégia fosse selecionar um conjunto específico de datas, seria necessário destacá-las e eliminar os elementos fora desse período selecionado. As palavras-chave relevantes são provenientes dos textos escritos pelos usuários da rede social, e adicionar palavras não inseridas pelos usuários geraria muito ruído. Portanto, todas as colunas foram excluídas antes da criação do modelo, mantendo apenas o texto dos comentários para o pré-processamento.</w:t>
-      </w:r>
-    </w:p>
-    <w:p>
-      <w:pPr>
-        <w:widowControl w:val="1"/>
-        <w:spacing w:before="0" w:line="276" w:lineRule="auto"/>
-        <w:ind w:left="0" w:firstLine="0"/>
-        <w:rPr>
-          <w:sz w:val="24"/>
-          <w:szCs w:val="24"/>
-        </w:rPr>
-      </w:pPr>
-      <w:r>
-        <w:rPr>
-          <w:rtl w:val="0"/>
-        </w:rPr>
-      </w:r>
-    </w:p>
-    <w:p>
-      <w:pPr>
-        <w:widowControl w:val="1"/>
-        <w:spacing w:before="0" w:line="276" w:lineRule="auto"/>
-        <w:ind w:left="0" w:firstLine="720"/>
-        <w:rPr>
-          <w:sz w:val="24"/>
-          <w:szCs w:val="24"/>
-        </w:rPr>
-      </w:pPr>
-      <w:r>
-        <w:rPr>
-          <w:sz w:val="24"/>
-          <w:szCs w:val="24"/>
-          <w:rtl w:val="0"/>
-        </w:rPr>
-        <w:t xml:space="preserve">Para a visualização gráfica dos dados, foram desenvolvidos métodos que possibilitaram a análise exploratória dos dados presentes na tabela fornecida pela empresa parceira. Por meio da visualização de valores nulos e do agrupamento por autores, foi possível compreender melhor o comportamento dos dados e determinar a abordagem a ser adotada pelo grupo. Os critérios para essa parte foram baseados nos conhecimentos prévios dos membros da equipe, que sugeriram dois métodos de análise exploratória conhecidos.</w:t>
-      </w:r>
-      <w:r>
-        <w:rPr>
-          <w:rtl w:val="0"/>
-        </w:rPr>
-      </w:r>
-    </w:p>
-    <w:p>
-      <w:pPr>
-        <w:pStyle w:val="Heading3"/>
-        <w:widowControl w:val="1"/>
-        <w:numPr>
-          <w:ilvl w:val="1"/>
-          <w:numId w:val="9"/>
-        </w:numPr>
-        <w:spacing w:before="0" w:line="276" w:lineRule="auto"/>
-        <w:ind w:left="1440" w:hanging="360"/>
-        <w:rPr>
-          <w:b w:val="1"/>
-          <w:color w:val="3c0a49"/>
-        </w:rPr>
-      </w:pPr>
-      <w:bookmarkStart w:colFirst="0" w:colLast="0" w:name="_igqvvol4f4mr" w:id="28"/>
-      <w:bookmarkEnd w:id="28"/>
-      <w:r>
-        <w:rPr>
-          <w:b w:val="1"/>
-          <w:color w:val="3c0a49"/>
-          <w:rtl w:val="0"/>
-        </w:rPr>
-        <w:t xml:space="preserve">Pré processamento dos dados</w:t>
-      </w:r>
-    </w:p>
-    <w:p>
-      <w:pPr>
-        <w:widowControl w:val="1"/>
-        <w:spacing w:before="0" w:line="276" w:lineRule="auto"/>
-        <w:ind w:left="0" w:firstLine="720"/>
-        <w:rPr>
-          <w:sz w:val="24"/>
-          <w:szCs w:val="24"/>
-        </w:rPr>
-      </w:pPr>
-      <w:r>
-        <w:rPr>
-          <w:sz w:val="24"/>
-          <w:szCs w:val="24"/>
-          <w:rtl w:val="0"/>
-        </w:rPr>
-        <w:t xml:space="preserve">A etapa de pré-processamento é considerada crucial para garantir a qualidade dos resultados obtidos, e sua extensão depende da qualidade dos dados brutos (Rudkowski et al, 2018). Com base na análise descritiva do corpus, foram selecionados alguns pré-processamentos que são considerados essenciais para preparar os dados para o modelo Bag of Words. Essas etapas são fundamentais para normalizar o texto, eliminar ruídos, padronizar e tratar ambiguidades.</w:t>
-      </w:r>
-    </w:p>
-    <w:p>
-      <w:pPr>
-        <w:widowControl w:val="1"/>
-        <w:spacing w:before="0" w:line="276" w:lineRule="auto"/>
-        <w:ind w:left="0" w:firstLine="0"/>
-        <w:rPr>
-          <w:sz w:val="24"/>
-          <w:szCs w:val="24"/>
-        </w:rPr>
-      </w:pPr>
-      <w:r>
-        <w:rPr>
-          <w:rtl w:val="0"/>
-        </w:rPr>
-      </w:r>
-    </w:p>
-    <w:p>
-      <w:pPr>
-        <w:widowControl w:val="1"/>
-        <w:spacing w:before="0" w:line="276" w:lineRule="auto"/>
-        <w:ind w:left="0" w:firstLine="0"/>
-        <w:rPr>
-          <w:sz w:val="24"/>
-          <w:szCs w:val="24"/>
-        </w:rPr>
-      </w:pPr>
-      <w:r>
-        <w:rPr>
-          <w:sz w:val="24"/>
-          <w:szCs w:val="24"/>
-          <w:rtl w:val="0"/>
-        </w:rPr>
-        <w:t xml:space="preserve">A seguir estão listados todos os pré-processamentos selecionados:</w:t>
-      </w:r>
-    </w:p>
-    <w:p>
-      <w:pPr>
-        <w:widowControl w:val="1"/>
-        <w:spacing w:before="0" w:line="276" w:lineRule="auto"/>
-        <w:ind w:left="0" w:firstLine="0"/>
-        <w:rPr>
-          <w:sz w:val="24"/>
-          <w:szCs w:val="24"/>
-        </w:rPr>
-      </w:pPr>
-      <w:r>
-        <w:rPr>
-          <w:rtl w:val="0"/>
-        </w:rPr>
+          <w:sz w:val="24"/>
+          <w:szCs w:val="24"/>
+          <w:rtl w:val="0"/>
+        </w:rPr>
+        <w:t xml:space="preserve">Remoção de acentos:</w:t>
+      </w:r>
+      <w:r>
+        <w:rPr>
+          <w:sz w:val="24"/>
+          <w:szCs w:val="24"/>
+          <w:rtl w:val="0"/>
+        </w:rPr>
+        <w:t xml:space="preserve"> A remoção de acentos é uma prática comum no pré-processamento de textos, pois visa padronizar os componentes do texto e evitar interpretações equivocadas. Isso ajuda a identificar palavras idênticas que foram acentuadas de maneiras diferentes, melhorando a qualidade e a eficácia da análise de dados em linguagem natural.</w:t>
       </w:r>
     </w:p>
     <w:p>
@@ -17210,7 +17339,135 @@
         <w:widowControl w:val="1"/>
         <w:numPr>
           <w:ilvl w:val="0"/>
-          <w:numId w:val="7"/>
+          <w:numId w:val="12"/>
+        </w:numPr>
+        <w:spacing w:after="0" w:before="0" w:line="276" w:lineRule="auto"/>
+        <w:ind w:left="720" w:hanging="360"/>
+        <w:rPr>
+          <w:sz w:val="24"/>
+          <w:szCs w:val="24"/>
+        </w:rPr>
+      </w:pPr>
+      <w:r>
+        <w:rPr>
+          <w:b w:val="1"/>
+          <w:sz w:val="24"/>
+          <w:szCs w:val="24"/>
+          <w:rtl w:val="0"/>
+        </w:rPr>
+        <w:t xml:space="preserve">Tratamento de letras maiúsculas: </w:t>
+      </w:r>
+      <w:r>
+        <w:rPr>
+          <w:sz w:val="24"/>
+          <w:szCs w:val="24"/>
+          <w:rtl w:val="0"/>
+        </w:rPr>
+        <w:t xml:space="preserve">O tratamento de letras maiúsculas é importante para evitar problemas de análise do algoritmo causados pela diferença entre letras maiúsculas e minúsculas. Essa diferença pode levar a resultados imprecisos, especialmente ao contar a frequência de palavras. Portanto, é necessário converter todas as letras para minúsculas ou tratar adequadamente a diferença entre maiúsculas e minúsculas.</w:t>
+      </w:r>
+    </w:p>
+    <w:p>
+      <w:pPr>
+        <w:widowControl w:val="1"/>
+        <w:numPr>
+          <w:ilvl w:val="0"/>
+          <w:numId w:val="12"/>
+        </w:numPr>
+        <w:spacing w:after="0" w:before="0" w:line="276" w:lineRule="auto"/>
+        <w:ind w:left="720" w:hanging="360"/>
+        <w:rPr>
+          <w:sz w:val="24"/>
+          <w:szCs w:val="24"/>
+        </w:rPr>
+      </w:pPr>
+      <w:r>
+        <w:rPr>
+          <w:b w:val="1"/>
+          <w:sz w:val="24"/>
+          <w:szCs w:val="24"/>
+          <w:rtl w:val="0"/>
+        </w:rPr>
+        <w:t xml:space="preserve">Tokenização:</w:t>
+      </w:r>
+      <w:r>
+        <w:rPr>
+          <w:sz w:val="24"/>
+          <w:szCs w:val="24"/>
+          <w:rtl w:val="0"/>
+        </w:rPr>
+        <w:t xml:space="preserve"> A tokenização é o processo de dividir os valores de uma coluna em pedaços menores, como palavras ou frases. Cada pedaço, conhecido como token, recebe um valor específico para identificação, permitindo que cada palavra seja tratada de forma independente. Esse processo torna o texto mais gerenciável e facilita a análise e o processamento posterior dos dados.</w:t>
+      </w:r>
+    </w:p>
+    <w:p>
+      <w:pPr>
+        <w:widowControl w:val="1"/>
+        <w:numPr>
+          <w:ilvl w:val="0"/>
+          <w:numId w:val="12"/>
+        </w:numPr>
+        <w:spacing w:after="0" w:before="0" w:line="276" w:lineRule="auto"/>
+        <w:ind w:left="720" w:hanging="360"/>
+        <w:rPr>
+          <w:sz w:val="24"/>
+          <w:szCs w:val="24"/>
+        </w:rPr>
+      </w:pPr>
+      <w:r>
+        <w:rPr>
+          <w:b w:val="1"/>
+          <w:sz w:val="24"/>
+          <w:szCs w:val="24"/>
+          <w:rtl w:val="0"/>
+        </w:rPr>
+        <w:t xml:space="preserve">Remoção de Stopwords: </w:t>
+      </w:r>
+      <w:r>
+        <w:rPr>
+          <w:sz w:val="24"/>
+          <w:szCs w:val="24"/>
+          <w:rtl w:val="0"/>
+        </w:rPr>
+        <w:t xml:space="preserve">A remoção de Stopwords é importante para eliminar palavras irrelevantes que podem prejudicar a precisão do modelo final. Isso inclui artigos, preposições, conjunções e outros conectores que não têm um valor semântico significativo. Esse tratamento ajuda na eficácia da classificação de texto e na redução do vocabulário e de ruídos.</w:t>
+      </w:r>
+    </w:p>
+    <w:p>
+      <w:pPr>
+        <w:widowControl w:val="1"/>
+        <w:numPr>
+          <w:ilvl w:val="0"/>
+          <w:numId w:val="12"/>
+        </w:numPr>
+        <w:spacing w:after="0" w:before="0" w:line="276" w:lineRule="auto"/>
+        <w:ind w:left="720" w:hanging="360"/>
+        <w:rPr>
+          <w:sz w:val="24"/>
+          <w:szCs w:val="24"/>
+        </w:rPr>
+      </w:pPr>
+      <w:r>
+        <w:rPr>
+          <w:b w:val="1"/>
+          <w:sz w:val="24"/>
+          <w:szCs w:val="24"/>
+          <w:rtl w:val="0"/>
+        </w:rPr>
+        <w:t xml:space="preserve">Tratamento de abreviações: </w:t>
+      </w:r>
+      <w:r>
+        <w:rPr>
+          <w:sz w:val="24"/>
+          <w:szCs w:val="24"/>
+          <w:rtl w:val="0"/>
+        </w:rPr>
+        <w:t xml:space="preserve">Dado que o trabalho envolve a manipulação de textos extraídos das redes sociais, em que há uma quantidade significativa de comentários com abreviações, é necessário um tratamento adequado para esses casos. Isso envolve substituir as abreviações por suas versões completas, permitindo que o modelo compreenda e processe melhor essas expressões.</w:t>
+      </w:r>
+    </w:p>
+    <w:p>
+      <w:pPr>
+        <w:widowControl w:val="1"/>
+        <w:numPr>
+          <w:ilvl w:val="0"/>
+          <w:numId w:val="12"/>
         </w:numPr>
         <w:spacing w:before="0" w:line="276" w:lineRule="auto"/>
         <w:ind w:left="720" w:hanging="360"/>
@@ -17226,166 +17483,6 @@
           <w:szCs w:val="24"/>
           <w:rtl w:val="0"/>
         </w:rPr>
-        <w:t xml:space="preserve">Remoção de acentos:</w:t>
-      </w:r>
-      <w:r>
-        <w:rPr>
-          <w:sz w:val="24"/>
-          <w:szCs w:val="24"/>
-          <w:rtl w:val="0"/>
-        </w:rPr>
-        <w:t xml:space="preserve"> A remoção de acentos é uma prática comum no pré-processamento de textos, pois visa padronizar os componentes do texto e evitar interpretações equivocadas. Isso ajuda a identificar palavras idênticas que foram acentuadas de maneiras diferentes, melhorando a qualidade e a eficácia da análise de dados em linguagem natural.</w:t>
-      </w:r>
-    </w:p>
-    <w:p>
-      <w:pPr>
-        <w:widowControl w:val="1"/>
-        <w:numPr>
-          <w:ilvl w:val="0"/>
-          <w:numId w:val="7"/>
-        </w:numPr>
-        <w:spacing w:after="0" w:before="0" w:line="276" w:lineRule="auto"/>
-        <w:ind w:left="720" w:hanging="360"/>
-        <w:rPr>
-          <w:sz w:val="24"/>
-          <w:szCs w:val="24"/>
-        </w:rPr>
-      </w:pPr>
-      <w:r>
-        <w:rPr>
-          <w:b w:val="1"/>
-          <w:sz w:val="24"/>
-          <w:szCs w:val="24"/>
-          <w:rtl w:val="0"/>
-        </w:rPr>
-        <w:t xml:space="preserve">Tratamento de letras maiúsculas: </w:t>
-      </w:r>
-      <w:r>
-        <w:rPr>
-          <w:sz w:val="24"/>
-          <w:szCs w:val="24"/>
-          <w:rtl w:val="0"/>
-        </w:rPr>
-        <w:t xml:space="preserve">O tratamento de letras maiúsculas é importante para evitar problemas de análise do algoritmo causados pela diferença entre letras maiúsculas e minúsculas. Essa diferença pode levar a resultados imprecisos, especialmente ao contar a frequência de palavras. Portanto, é necessário converter todas as letras para minúsculas ou tratar adequadamente a diferença entre maiúsculas e minúsculas.</w:t>
-      </w:r>
-    </w:p>
-    <w:p>
-      <w:pPr>
-        <w:widowControl w:val="1"/>
-        <w:numPr>
-          <w:ilvl w:val="0"/>
-          <w:numId w:val="7"/>
-        </w:numPr>
-        <w:spacing w:after="0" w:before="0" w:line="276" w:lineRule="auto"/>
-        <w:ind w:left="720" w:hanging="360"/>
-        <w:rPr>
-          <w:sz w:val="24"/>
-          <w:szCs w:val="24"/>
-        </w:rPr>
-      </w:pPr>
-      <w:r>
-        <w:rPr>
-          <w:b w:val="1"/>
-          <w:sz w:val="24"/>
-          <w:szCs w:val="24"/>
-          <w:rtl w:val="0"/>
-        </w:rPr>
-        <w:t xml:space="preserve">Tokenização:</w:t>
-      </w:r>
-      <w:r>
-        <w:rPr>
-          <w:sz w:val="24"/>
-          <w:szCs w:val="24"/>
-          <w:rtl w:val="0"/>
-        </w:rPr>
-        <w:t xml:space="preserve"> A tokenização é o processo de dividir os valores de uma coluna em pedaços menores, como palavras ou frases. Cada pedaço, conhecido como token, recebe um valor específico para identificação, permitindo que cada palavra seja tratada de forma independente. Esse processo torna o texto mais gerenciável e facilita a análise e o processamento posterior dos dados.</w:t>
-      </w:r>
-    </w:p>
-    <w:p>
-      <w:pPr>
-        <w:widowControl w:val="1"/>
-        <w:numPr>
-          <w:ilvl w:val="0"/>
-          <w:numId w:val="7"/>
-        </w:numPr>
-        <w:spacing w:after="0" w:before="0" w:line="276" w:lineRule="auto"/>
-        <w:ind w:left="720" w:hanging="360"/>
-        <w:rPr>
-          <w:sz w:val="24"/>
-          <w:szCs w:val="24"/>
-        </w:rPr>
-      </w:pPr>
-      <w:r>
-        <w:rPr>
-          <w:b w:val="1"/>
-          <w:sz w:val="24"/>
-          <w:szCs w:val="24"/>
-          <w:rtl w:val="0"/>
-        </w:rPr>
-        <w:t xml:space="preserve">Remoção de Stopwords: </w:t>
-      </w:r>
-      <w:r>
-        <w:rPr>
-          <w:sz w:val="24"/>
-          <w:szCs w:val="24"/>
-          <w:rtl w:val="0"/>
-        </w:rPr>
-        <w:t xml:space="preserve">A remoção de Stopwords é importante para eliminar palavras irrelevantes que podem prejudicar a precisão do modelo final. Isso inclui artigos, preposições, conjunções e outros conectores que não têm um valor semântico significativo. Esse tratamento ajuda na eficácia da classificação de texto e na redução do vocabulário e de ruídos.</w:t>
-      </w:r>
-    </w:p>
-    <w:p>
-      <w:pPr>
-        <w:widowControl w:val="1"/>
-        <w:numPr>
-          <w:ilvl w:val="0"/>
-          <w:numId w:val="7"/>
-        </w:numPr>
-        <w:spacing w:after="0" w:before="0" w:line="276" w:lineRule="auto"/>
-        <w:ind w:left="720" w:hanging="360"/>
-        <w:rPr>
-          <w:sz w:val="24"/>
-          <w:szCs w:val="24"/>
-        </w:rPr>
-      </w:pPr>
-      <w:r>
-        <w:rPr>
-          <w:b w:val="1"/>
-          <w:sz w:val="24"/>
-          <w:szCs w:val="24"/>
-          <w:rtl w:val="0"/>
-        </w:rPr>
-        <w:t xml:space="preserve">Tratamento de abreviações: </w:t>
-      </w:r>
-      <w:r>
-        <w:rPr>
-          <w:sz w:val="24"/>
-          <w:szCs w:val="24"/>
-          <w:rtl w:val="0"/>
-        </w:rPr>
-        <w:t xml:space="preserve">Dado que o trabalho envolve a manipulação de textos extraídos das redes sociais, em que há uma quantidade significativa de comentários com abreviações, é necessário um tratamento adequado para esses casos. Isso envolve substituir as abreviações por suas versões completas, permitindo que o modelo compreenda e processe melhor essas expressões.</w:t>
-      </w:r>
-    </w:p>
-    <w:p>
-      <w:pPr>
-        <w:widowControl w:val="1"/>
-        <w:numPr>
-          <w:ilvl w:val="0"/>
-          <w:numId w:val="7"/>
-        </w:numPr>
-        <w:spacing w:before="0" w:line="276" w:lineRule="auto"/>
-        <w:ind w:left="720" w:hanging="360"/>
-        <w:rPr>
-          <w:sz w:val="24"/>
-          <w:szCs w:val="24"/>
-        </w:rPr>
-      </w:pPr>
-      <w:r>
-        <w:rPr>
-          <w:b w:val="1"/>
-          <w:sz w:val="24"/>
-          <w:szCs w:val="24"/>
-          <w:rtl w:val="0"/>
-        </w:rPr>
         <w:t xml:space="preserve">Tratamento de emojis:</w:t>
       </w:r>
       <w:r>
@@ -17500,7 +17597,7 @@
         <w:widowControl w:val="1"/>
         <w:numPr>
           <w:ilvl w:val="2"/>
-          <w:numId w:val="9"/>
+          <w:numId w:val="6"/>
         </w:numPr>
         <w:spacing w:before="0" w:line="276" w:lineRule="auto"/>
         <w:ind w:left="2160" w:hanging="360"/>
@@ -17547,7 +17644,7 @@
         <w:widowControl w:val="1"/>
         <w:numPr>
           <w:ilvl w:val="0"/>
-          <w:numId w:val="11"/>
+          <w:numId w:val="8"/>
         </w:numPr>
         <w:shd w:fill="ffffff" w:val="clear"/>
         <w:spacing w:after="240" w:before="0" w:line="276" w:lineRule="auto"/>
@@ -17584,7 +17681,7 @@
         <w:widowControl w:val="1"/>
         <w:numPr>
           <w:ilvl w:val="0"/>
-          <w:numId w:val="11"/>
+          <w:numId w:val="8"/>
         </w:numPr>
         <w:shd w:fill="ffffff" w:val="clear"/>
         <w:spacing w:after="0" w:before="0" w:line="276" w:lineRule="auto"/>
@@ -17621,7 +17718,7 @@
         <w:widowControl w:val="1"/>
         <w:numPr>
           <w:ilvl w:val="0"/>
-          <w:numId w:val="11"/>
+          <w:numId w:val="8"/>
         </w:numPr>
         <w:shd w:fill="ffffff" w:val="clear"/>
         <w:spacing w:after="0" w:before="0" w:line="276" w:lineRule="auto"/>
@@ -17678,7 +17775,7 @@
         <w:widowControl w:val="1"/>
         <w:numPr>
           <w:ilvl w:val="0"/>
-          <w:numId w:val="11"/>
+          <w:numId w:val="8"/>
         </w:numPr>
         <w:shd w:fill="ffffff" w:val="clear"/>
         <w:spacing w:after="0" w:before="0" w:line="276" w:lineRule="auto"/>
@@ -17715,7 +17812,7 @@
         <w:widowControl w:val="1"/>
         <w:numPr>
           <w:ilvl w:val="0"/>
-          <w:numId w:val="11"/>
+          <w:numId w:val="8"/>
         </w:numPr>
         <w:shd w:fill="ffffff" w:val="clear"/>
         <w:spacing w:after="0" w:before="0" w:line="276" w:lineRule="auto"/>
@@ -17752,7 +17849,7 @@
         <w:widowControl w:val="1"/>
         <w:numPr>
           <w:ilvl w:val="0"/>
-          <w:numId w:val="11"/>
+          <w:numId w:val="8"/>
         </w:numPr>
         <w:shd w:fill="ffffff" w:val="clear"/>
         <w:spacing w:after="0" w:before="0" w:line="276" w:lineRule="auto"/>
@@ -17789,7 +17886,7 @@
         <w:widowControl w:val="1"/>
         <w:numPr>
           <w:ilvl w:val="0"/>
-          <w:numId w:val="11"/>
+          <w:numId w:val="8"/>
         </w:numPr>
         <w:shd w:fill="ffffff" w:val="clear"/>
         <w:spacing w:after="0" w:before="0" w:line="276" w:lineRule="auto"/>
@@ -17826,7 +17923,7 @@
         <w:widowControl w:val="1"/>
         <w:numPr>
           <w:ilvl w:val="0"/>
-          <w:numId w:val="11"/>
+          <w:numId w:val="8"/>
         </w:numPr>
         <w:shd w:fill="ffffff" w:val="clear"/>
         <w:spacing w:after="240" w:before="0" w:line="276" w:lineRule="auto"/>
@@ -17949,7 +18046,7 @@
         <w:widowControl w:val="1"/>
         <w:numPr>
           <w:ilvl w:val="0"/>
-          <w:numId w:val="9"/>
+          <w:numId w:val="6"/>
         </w:numPr>
         <w:spacing w:before="0" w:line="276" w:lineRule="auto"/>
         <w:ind w:left="720" w:hanging="360"/>
@@ -18006,7 +18103,7 @@
         <w:widowControl w:val="1"/>
         <w:numPr>
           <w:ilvl w:val="1"/>
-          <w:numId w:val="9"/>
+          <w:numId w:val="6"/>
         </w:numPr>
         <w:spacing w:before="0" w:line="276" w:lineRule="auto"/>
         <w:ind w:left="1440" w:hanging="360"/>
@@ -19256,7 +19353,7 @@
         <w:widowControl w:val="1"/>
         <w:numPr>
           <w:ilvl w:val="2"/>
-          <w:numId w:val="9"/>
+          <w:numId w:val="6"/>
         </w:numPr>
         <w:spacing w:before="0" w:line="276" w:lineRule="auto"/>
         <w:ind w:left="2160" w:hanging="360"/>
@@ -19387,12 +19484,12 @@
           <wp:inline distB="114300" distT="114300" distL="114300" distR="114300">
             <wp:extent cx="5731200" cy="2921000"/>
             <wp:effectExtent b="0" l="0" r="0" t="0"/>
-            <wp:docPr id="7" name="image14.png"/>
+            <wp:docPr id="7" name="image16.png"/>
             <a:graphic>
               <a:graphicData uri="http://schemas.openxmlformats.org/drawingml/2006/picture">
                 <pic:pic>
                   <pic:nvPicPr>
-                    <pic:cNvPr id="0" name="image14.png"/>
+                    <pic:cNvPr id="0" name="image16.png"/>
                     <pic:cNvPicPr preferRelativeResize="0"/>
                   </pic:nvPicPr>
                   <pic:blipFill>
@@ -19462,7 +19559,7 @@
         <w:widowControl w:val="1"/>
         <w:numPr>
           <w:ilvl w:val="1"/>
-          <w:numId w:val="9"/>
+          <w:numId w:val="6"/>
         </w:numPr>
         <w:spacing w:before="0" w:line="276" w:lineRule="auto"/>
         <w:ind w:left="1440" w:hanging="360"/>
@@ -19659,7 +19756,7 @@
         <w:widowControl w:val="1"/>
         <w:numPr>
           <w:ilvl w:val="1"/>
-          <w:numId w:val="9"/>
+          <w:numId w:val="6"/>
         </w:numPr>
         <w:spacing w:before="0" w:line="276" w:lineRule="auto"/>
         <w:ind w:left="1440" w:hanging="360"/>
@@ -19741,7 +19838,7 @@
         <w:widowControl w:val="1"/>
         <w:numPr>
           <w:ilvl w:val="1"/>
-          <w:numId w:val="9"/>
+          <w:numId w:val="6"/>
         </w:numPr>
         <w:spacing w:before="0" w:line="276" w:lineRule="auto"/>
         <w:ind w:left="1440" w:hanging="360"/>
@@ -19780,7 +19877,7 @@
         <w:widowControl w:val="1"/>
         <w:numPr>
           <w:ilvl w:val="0"/>
-          <w:numId w:val="9"/>
+          <w:numId w:val="6"/>
         </w:numPr>
         <w:spacing w:before="0" w:line="276" w:lineRule="auto"/>
         <w:ind w:left="720" w:hanging="360"/>
@@ -19791,7 +19888,7 @@
       </w:pPr>
       <w:bookmarkStart w:colFirst="0" w:colLast="0" w:name="_xv4t7sdl8haw" w:id="36"/>
       <w:bookmarkEnd w:id="36"/>
-      <w:commentRangeStart w:id="6"/>
+      <w:commentRangeStart w:id="4"/>
       <w:r>
         <w:rPr>
           <w:b w:val="1"/>
@@ -19800,9 +19897,9 @@
         </w:rPr>
         <w:t xml:space="preserve">Modelagem</w:t>
       </w:r>
-      <w:commentRangeEnd w:id="6"/>
-      <w:r>
-        <w:commentReference w:id="6"/>
+      <w:commentRangeEnd w:id="4"/>
+      <w:r>
+        <w:commentReference w:id="4"/>
       </w:r>
       <w:r>
         <w:rPr>
@@ -19816,7 +19913,7 @@
         <w:widowControl w:val="1"/>
         <w:numPr>
           <w:ilvl w:val="1"/>
-          <w:numId w:val="9"/>
+          <w:numId w:val="6"/>
         </w:numPr>
         <w:spacing w:before="0" w:line="276" w:lineRule="auto"/>
         <w:ind w:left="1440" w:hanging="360"/>
@@ -19951,7 +20048,7 @@
         <w:widowControl w:val="1"/>
         <w:numPr>
           <w:ilvl w:val="0"/>
-          <w:numId w:val="12"/>
+          <w:numId w:val="13"/>
         </w:numPr>
         <w:shd w:fill="ffffff" w:val="clear"/>
         <w:spacing w:after="240" w:before="0" w:line="276" w:lineRule="auto"/>
@@ -19989,12 +20086,12 @@
           <wp:inline distB="114300" distT="114300" distL="114300" distR="114300">
             <wp:extent cx="5731200" cy="4660900"/>
             <wp:effectExtent b="0" l="0" r="0" t="0"/>
-            <wp:docPr id="16" name="image11.png"/>
+            <wp:docPr id="16" name="image9.png"/>
             <a:graphic>
               <a:graphicData uri="http://schemas.openxmlformats.org/drawingml/2006/picture">
                 <pic:pic>
                   <pic:nvPicPr>
-                    <pic:cNvPr id="0" name="image11.png"/>
+                    <pic:cNvPr id="0" name="image9.png"/>
                     <pic:cNvPicPr preferRelativeResize="0"/>
                   </pic:nvPicPr>
                   <pic:blipFill>
@@ -20067,12 +20164,12 @@
           <wp:inline distB="114300" distT="114300" distL="114300" distR="114300">
             <wp:extent cx="2619375" cy="1885950"/>
             <wp:effectExtent b="0" l="0" r="0" t="0"/>
-            <wp:docPr id="2" name="image8.png"/>
+            <wp:docPr id="2" name="image11.png"/>
             <a:graphic>
               <a:graphicData uri="http://schemas.openxmlformats.org/drawingml/2006/picture">
                 <pic:pic>
                   <pic:nvPicPr>
-                    <pic:cNvPr id="0" name="image8.png"/>
+                    <pic:cNvPr id="0" name="image11.png"/>
                     <pic:cNvPicPr preferRelativeResize="0"/>
                   </pic:nvPicPr>
                   <pic:blipFill>
@@ -20149,7 +20246,7 @@
         <w:widowControl w:val="1"/>
         <w:numPr>
           <w:ilvl w:val="1"/>
-          <w:numId w:val="9"/>
+          <w:numId w:val="6"/>
         </w:numPr>
         <w:spacing w:before="0" w:line="276" w:lineRule="auto"/>
         <w:ind w:left="1440" w:hanging="360"/>
@@ -20448,7 +20545,7 @@
         <w:widowControl w:val="1"/>
         <w:numPr>
           <w:ilvl w:val="0"/>
-          <w:numId w:val="1"/>
+          <w:numId w:val="9"/>
         </w:numPr>
         <w:shd w:fill="ffffff" w:val="clear"/>
         <w:spacing w:after="240" w:before="0" w:line="276" w:lineRule="auto"/>
@@ -20570,12 +20667,12 @@
           <wp:inline distB="114300" distT="114300" distL="114300" distR="114300">
             <wp:extent cx="2619375" cy="1714500"/>
             <wp:effectExtent b="0" l="0" r="0" t="0"/>
-            <wp:docPr id="8" name="image1.png"/>
+            <wp:docPr id="8" name="image7.png"/>
             <a:graphic>
               <a:graphicData uri="http://schemas.openxmlformats.org/drawingml/2006/picture">
                 <pic:pic>
                   <pic:nvPicPr>
-                    <pic:cNvPr id="0" name="image1.png"/>
+                    <pic:cNvPr id="0" name="image7.png"/>
                     <pic:cNvPicPr preferRelativeResize="0"/>
                   </pic:nvPicPr>
                   <pic:blipFill>
@@ -20634,7 +20731,7 @@
         <w:widowControl w:val="1"/>
         <w:numPr>
           <w:ilvl w:val="1"/>
-          <w:numId w:val="9"/>
+          <w:numId w:val="6"/>
         </w:numPr>
         <w:spacing w:before="0" w:line="276" w:lineRule="auto"/>
         <w:ind w:left="1440" w:hanging="360"/>
@@ -20977,7 +21074,7 @@
         <w:widowControl w:val="1"/>
         <w:numPr>
           <w:ilvl w:val="0"/>
-          <w:numId w:val="3"/>
+          <w:numId w:val="1"/>
         </w:numPr>
         <w:shd w:fill="ffffff" w:val="clear"/>
         <w:spacing w:after="240" w:before="0" w:line="276" w:lineRule="auto"/>
@@ -21022,12 +21119,12 @@
           <wp:inline distB="114300" distT="114300" distL="114300" distR="114300">
             <wp:extent cx="5731200" cy="4965700"/>
             <wp:effectExtent b="0" l="0" r="0" t="0"/>
-            <wp:docPr id="12" name="image13.png"/>
+            <wp:docPr id="12" name="image5.png"/>
             <a:graphic>
               <a:graphicData uri="http://schemas.openxmlformats.org/drawingml/2006/picture">
                 <pic:pic>
                   <pic:nvPicPr>
-                    <pic:cNvPr id="0" name="image13.png"/>
+                    <pic:cNvPr id="0" name="image5.png"/>
                     <pic:cNvPicPr preferRelativeResize="0"/>
                   </pic:nvPicPr>
                   <pic:blipFill>
@@ -21093,12 +21190,12 @@
             <wp:extent cx="2105025" cy="1752600"/>
             <wp:effectExtent b="0" l="0" r="0" t="0"/>
             <wp:wrapSquare wrapText="bothSides" distB="114300" distT="114300" distL="114300" distR="114300"/>
-            <wp:docPr id="17" name="image3.png"/>
+            <wp:docPr id="17" name="image13.png"/>
             <a:graphic>
               <a:graphicData uri="http://schemas.openxmlformats.org/drawingml/2006/picture">
                 <pic:pic>
                   <pic:nvPicPr>
-                    <pic:cNvPr id="0" name="image3.png"/>
+                    <pic:cNvPr id="0" name="image13.png"/>
                     <pic:cNvPicPr preferRelativeResize="0"/>
                   </pic:nvPicPr>
                   <pic:blipFill>
@@ -21135,12 +21232,12 @@
             <wp:extent cx="1638300" cy="1781175"/>
             <wp:effectExtent b="0" l="0" r="0" t="0"/>
             <wp:wrapSquare wrapText="bothSides" distB="114300" distT="114300" distL="114300" distR="114300"/>
-            <wp:docPr id="15" name="image10.png"/>
+            <wp:docPr id="15" name="image3.png"/>
             <a:graphic>
               <a:graphicData uri="http://schemas.openxmlformats.org/drawingml/2006/picture">
                 <pic:pic>
                   <pic:nvPicPr>
-                    <pic:cNvPr id="0" name="image10.png"/>
+                    <pic:cNvPr id="0" name="image3.png"/>
                     <pic:cNvPicPr preferRelativeResize="0"/>
                   </pic:nvPicPr>
                   <pic:blipFill>
@@ -21311,7 +21408,7 @@
         <w:widowControl w:val="1"/>
         <w:numPr>
           <w:ilvl w:val="1"/>
-          <w:numId w:val="9"/>
+          <w:numId w:val="6"/>
         </w:numPr>
         <w:spacing w:before="0" w:line="276" w:lineRule="auto"/>
         <w:ind w:left="1440" w:hanging="360"/>
@@ -21458,12 +21555,12 @@
           <wp:inline distB="114300" distT="114300" distL="114300" distR="114300">
             <wp:extent cx="5731200" cy="1282700"/>
             <wp:effectExtent b="0" l="0" r="0" t="0"/>
-            <wp:docPr id="10" name="image9.png"/>
+            <wp:docPr id="10" name="image14.png"/>
             <a:graphic>
               <a:graphicData uri="http://schemas.openxmlformats.org/drawingml/2006/picture">
                 <pic:pic>
                   <pic:nvPicPr>
-                    <pic:cNvPr id="0" name="image9.png"/>
+                    <pic:cNvPr id="0" name="image14.png"/>
                     <pic:cNvPicPr preferRelativeResize="0"/>
                   </pic:nvPicPr>
                   <pic:blipFill>
@@ -21499,7 +21596,7 @@
         <w:widowControl w:val="1"/>
         <w:numPr>
           <w:ilvl w:val="1"/>
-          <w:numId w:val="9"/>
+          <w:numId w:val="6"/>
         </w:numPr>
         <w:spacing w:before="0" w:line="276" w:lineRule="auto"/>
         <w:ind w:left="1440" w:hanging="360"/>
@@ -21575,12 +21672,12 @@
             <wp:extent cx="5731200" cy="5168900"/>
             <wp:effectExtent b="0" l="0" r="0" t="0"/>
             <wp:wrapSquare wrapText="bothSides" distB="114300" distT="114300" distL="114300" distR="114300"/>
-            <wp:docPr id="11" name="image6.png"/>
+            <wp:docPr id="11" name="image12.png"/>
             <a:graphic>
               <a:graphicData uri="http://schemas.openxmlformats.org/drawingml/2006/picture">
                 <pic:pic>
                   <pic:nvPicPr>
-                    <pic:cNvPr id="0" name="image6.png"/>
+                    <pic:cNvPr id="0" name="image12.png"/>
                     <pic:cNvPicPr preferRelativeResize="0"/>
                   </pic:nvPicPr>
                   <pic:blipFill>
@@ -21932,7 +22029,7 @@
         <w:widowControl w:val="1"/>
         <w:numPr>
           <w:ilvl w:val="0"/>
-          <w:numId w:val="9"/>
+          <w:numId w:val="6"/>
         </w:numPr>
         <w:spacing w:before="0" w:line="276" w:lineRule="auto"/>
         <w:ind w:left="720" w:hanging="360"/>
@@ -21971,7 +22068,7 @@
         <w:widowControl w:val="1"/>
         <w:numPr>
           <w:ilvl w:val="0"/>
-          <w:numId w:val="9"/>
+          <w:numId w:val="6"/>
         </w:numPr>
         <w:spacing w:before="0" w:line="276" w:lineRule="auto"/>
         <w:ind w:left="720" w:hanging="360"/>
@@ -21982,7 +22079,7 @@
       </w:pPr>
       <w:bookmarkStart w:colFirst="0" w:colLast="0" w:name="_t9nwuerpcobu" w:id="44"/>
       <w:bookmarkEnd w:id="44"/>
-      <w:commentRangeStart w:id="7"/>
+      <w:commentRangeStart w:id="5"/>
       <w:r>
         <w:rPr>
           <w:b w:val="1"/>
@@ -21991,9 +22088,9 @@
         </w:rPr>
         <w:t xml:space="preserve">Ferramentas</w:t>
       </w:r>
-      <w:commentRangeEnd w:id="7"/>
-      <w:r>
-        <w:commentReference w:id="7"/>
+      <w:commentRangeEnd w:id="5"/>
+      <w:r>
+        <w:commentReference w:id="5"/>
       </w:r>
       <w:r>
         <w:rPr>
@@ -22007,7 +22104,7 @@
         <w:widowControl w:val="1"/>
         <w:numPr>
           <w:ilvl w:val="0"/>
-          <w:numId w:val="9"/>
+          <w:numId w:val="6"/>
         </w:numPr>
         <w:spacing w:after="0" w:before="0" w:line="276" w:lineRule="auto"/>
         <w:ind w:left="720" w:hanging="360"/>
@@ -22018,7 +22115,7 @@
       </w:pPr>
       <w:bookmarkStart w:colFirst="0" w:colLast="0" w:name="_dodeqtj2fvi3" w:id="45"/>
       <w:bookmarkEnd w:id="45"/>
-      <w:commentRangeStart w:id="8"/>
+      <w:commentRangeStart w:id="6"/>
       <w:r>
         <w:rPr>
           <w:b w:val="1"/>
@@ -22027,9 +22124,9 @@
         </w:rPr>
         <w:t xml:space="preserve">Bibliotecas</w:t>
       </w:r>
-      <w:commentRangeEnd w:id="8"/>
-      <w:r>
-        <w:commentReference w:id="8"/>
+      <w:commentRangeEnd w:id="6"/>
+      <w:r>
+        <w:commentReference w:id="6"/>
       </w:r>
       <w:r>
         <w:rPr>
@@ -22043,7 +22140,7 @@
         <w:widowControl w:val="1"/>
         <w:numPr>
           <w:ilvl w:val="0"/>
-          <w:numId w:val="9"/>
+          <w:numId w:val="6"/>
         </w:numPr>
         <w:spacing w:before="0" w:line="276" w:lineRule="auto"/>
         <w:ind w:left="720" w:hanging="360"/>
@@ -22347,7 +22444,7 @@
         <w:widowControl w:val="1"/>
         <w:numPr>
           <w:ilvl w:val="0"/>
-          <w:numId w:val="9"/>
+          <w:numId w:val="6"/>
         </w:numPr>
         <w:spacing w:before="0" w:line="276" w:lineRule="auto"/>
         <w:ind w:left="720" w:hanging="360"/>
@@ -22381,7 +22478,7 @@
 
 <file path=word/comments.xml><?xml version="1.0" encoding="utf-8"?>
 <w:comments xmlns:mc="http://schemas.openxmlformats.org/markup-compatibility/2006" xmlns:o="urn:schemas-microsoft-com:office:office" xmlns:r="http://schemas.openxmlformats.org/officeDocument/2006/relationships" xmlns:m="http://schemas.openxmlformats.org/officeDocument/2006/math" xmlns:v="urn:schemas-microsoft-com:vml" xmlns:wp="http://schemas.openxmlformats.org/drawingml/2006/wordprocessingDrawing" xmlns:w10="urn:schemas-microsoft-com:office:word" xmlns:w="http://schemas.openxmlformats.org/wordprocessingml/2006/main" xmlns:wne="http://schemas.microsoft.com/office/word/2006/wordml" xmlns:sl="http://schemas.openxmlformats.org/schemaLibrary/2006/main" xmlns:a="http://schemas.openxmlformats.org/drawingml/2006/main" xmlns:pic="http://schemas.openxmlformats.org/drawingml/2006/picture" xmlns:c="http://schemas.openxmlformats.org/drawingml/2006/chart" xmlns:lc="http://schemas.openxmlformats.org/drawingml/2006/lockedCanvas" xmlns:dgm="http://schemas.openxmlformats.org/drawingml/2006/diagram" xmlns:wps="http://schemas.microsoft.com/office/word/2010/wordprocessingShape" xmlns:wpg="http://schemas.microsoft.com/office/word/2010/wordprocessingGroup" xmlns:w14="http://schemas.microsoft.com/office/word/2010/wordml" xmlns:w15="http://schemas.microsoft.com/office/word/2012/wordml">
-  <w:comment w:author="Izabella Faria" w:id="0" w:date="2023-06-13T20:46:29Z">
+  <w:comment w:author="Izabella Faria" w:id="2" w:date="2023-06-13T20:15:25Z">
     <w:p>
       <w:pPr>
         <w:keepNext w:val="0"/>
@@ -22428,11 +22525,11 @@
           <w:vertAlign w:val="baseline"/>
           <w:rtl w:val="0"/>
         </w:rPr>
-        <w:t xml:space="preserve">diagramas uml</w:t>
+        <w:t xml:space="preserve">Bibliotecas utilizadas no desenvolvimento da solução e suas licenças</w:t>
       </w:r>
     </w:p>
   </w:comment>
-  <w:comment w:author="Izabella Faria" w:id="5" w:date="2023-06-13T20:46:29Z">
+  <w:comment w:author="Izabella Faria" w:id="6" w:date="2023-06-13T20:15:25Z">
     <w:p>
       <w:pPr>
         <w:keepNext w:val="0"/>
@@ -22479,11 +22576,11 @@
           <w:vertAlign w:val="baseline"/>
           <w:rtl w:val="0"/>
         </w:rPr>
-        <w:t xml:space="preserve">diagramas uml</w:t>
+        <w:t xml:space="preserve">Bibliotecas utilizadas no desenvolvimento da solução e suas licenças</w:t>
       </w:r>
     </w:p>
   </w:comment>
-  <w:comment w:author="Izabella Faria" w:id="3" w:date="2023-06-13T20:15:25Z">
+  <w:comment w:author="Izabella Faria" w:id="3" w:date="2023-06-14T19:45:23Z">
     <w:p>
       <w:pPr>
         <w:keepNext w:val="0"/>
@@ -22530,11 +22627,11 @@
           <w:vertAlign w:val="baseline"/>
           <w:rtl w:val="0"/>
         </w:rPr>
-        <w:t xml:space="preserve">Bibliotecas utilizadas no desenvolvimento da solução e suas licenças</w:t>
+        <w:t xml:space="preserve">Fonte: https://www.ibm.com/docs/en/spss-modeler/18.1.1?topic=dm-crisp-help-overview</w:t>
       </w:r>
     </w:p>
   </w:comment>
-  <w:comment w:author="Izabella Faria" w:id="8" w:date="2023-06-13T20:15:25Z">
+  <w:comment w:author="Izabella Faria" w:id="0" w:date="2023-06-13T20:20:19Z">
     <w:p>
       <w:pPr>
         <w:keepNext w:val="0"/>
@@ -22581,11 +22678,11 @@
           <w:vertAlign w:val="baseline"/>
           <w:rtl w:val="0"/>
         </w:rPr>
-        <w:t xml:space="preserve">Bibliotecas utilizadas no desenvolvimento da solução e suas licenças</w:t>
+        <w:t xml:space="preserve">Falar sobre os modelos que desenvolvemos</w:t>
       </w:r>
     </w:p>
   </w:comment>
-  <w:comment w:author="Izabella Faria" w:id="4" w:date="2023-06-14T19:45:23Z">
+  <w:comment w:author="Izabella Faria" w:id="4" w:date="2023-06-13T20:20:19Z">
     <w:p>
       <w:pPr>
         <w:keepNext w:val="0"/>
@@ -22632,11 +22729,11 @@
           <w:vertAlign w:val="baseline"/>
           <w:rtl w:val="0"/>
         </w:rPr>
-        <w:t xml:space="preserve">Fonte: https://www.ibm.com/docs/en/spss-modeler/18.1.1?topic=dm-crisp-help-overview</w:t>
+        <w:t xml:space="preserve">Falar sobre os modelos que desenvolvemos</w:t>
       </w:r>
     </w:p>
   </w:comment>
-  <w:comment w:author="Izabella Faria" w:id="1" w:date="2023-06-13T20:20:19Z">
+  <w:comment w:author="Izabella Faria" w:id="1" w:date="2023-06-13T20:15:02Z">
     <w:p>
       <w:pPr>
         <w:keepNext w:val="0"/>
@@ -22683,113 +22780,11 @@
           <w:vertAlign w:val="baseline"/>
           <w:rtl w:val="0"/>
         </w:rPr>
-        <w:t xml:space="preserve">Falar sobre os modelos que desenvolvemos</w:t>
+        <w:t xml:space="preserve">Falar sobre as ferramentas que foram utilizadas para construção da solução</w:t>
       </w:r>
     </w:p>
   </w:comment>
-  <w:comment w:author="Izabella Faria" w:id="6" w:date="2023-06-13T20:20:19Z">
-    <w:p>
-      <w:pPr>
-        <w:keepNext w:val="0"/>
-        <w:keepLines w:val="0"/>
-        <w:pageBreakBefore w:val="0"/>
-        <w:widowControl w:val="0"/>
-        <w:pBdr>
-          <w:top w:space="0" w:sz="0" w:val="nil"/>
-          <w:left w:space="0" w:sz="0" w:val="nil"/>
-          <w:bottom w:space="0" w:sz="0" w:val="nil"/>
-          <w:right w:space="0" w:sz="0" w:val="nil"/>
-          <w:between w:space="0" w:sz="0" w:val="nil"/>
-        </w:pBdr>
-        <w:shd w:fill="auto" w:val="clear"/>
-        <w:spacing w:after="0" w:before="0" w:line="240" w:lineRule="auto"/>
-        <w:ind w:left="0" w:right="0" w:firstLine="0"/>
-        <w:jc w:val="left"/>
-        <w:rPr>
-          <w:rFonts w:ascii="Arial" w:cs="Arial" w:eastAsia="Arial" w:hAnsi="Arial"/>
-          <w:b w:val="0"/>
-          <w:i w:val="0"/>
-          <w:smallCaps w:val="0"/>
-          <w:strike w:val="0"/>
-          <w:color w:val="000000"/>
-          <w:sz w:val="22"/>
-          <w:szCs w:val="22"/>
-          <w:u w:val="none"/>
-          <w:shd w:fill="auto" w:val="clear"/>
-          <w:vertAlign w:val="baseline"/>
-        </w:rPr>
-      </w:pPr>
-      <w:r>
-        <w:rPr>
-          <w:rFonts w:ascii="Arial" w:cs="Arial" w:eastAsia="Arial" w:hAnsi="Arial"/>
-          <w:b w:val="0"/>
-          <w:i w:val="0"/>
-          <w:smallCaps w:val="0"/>
-          <w:strike w:val="0"/>
-          <w:color w:val="000000"/>
-          <w:sz w:val="22"/>
-          <w:szCs w:val="22"/>
-          <w:u w:val="none"/>
-          <w:shd w:fill="auto" w:val="clear"/>
-          <w:vertAlign w:val="baseline"/>
-          <w:rtl w:val="0"/>
-        </w:rPr>
-        <w:t xml:space="preserve">Falar sobre os modelos que desenvolvemos</w:t>
-      </w:r>
-    </w:p>
-  </w:comment>
-  <w:comment w:author="Izabella Faria" w:id="2" w:date="2023-06-13T20:15:02Z">
-    <w:p>
-      <w:pPr>
-        <w:keepNext w:val="0"/>
-        <w:keepLines w:val="0"/>
-        <w:pageBreakBefore w:val="0"/>
-        <w:widowControl w:val="0"/>
-        <w:pBdr>
-          <w:top w:space="0" w:sz="0" w:val="nil"/>
-          <w:left w:space="0" w:sz="0" w:val="nil"/>
-          <w:bottom w:space="0" w:sz="0" w:val="nil"/>
-          <w:right w:space="0" w:sz="0" w:val="nil"/>
-          <w:between w:space="0" w:sz="0" w:val="nil"/>
-        </w:pBdr>
-        <w:shd w:fill="auto" w:val="clear"/>
-        <w:spacing w:after="0" w:before="0" w:line="240" w:lineRule="auto"/>
-        <w:ind w:left="0" w:right="0" w:firstLine="0"/>
-        <w:jc w:val="left"/>
-        <w:rPr>
-          <w:rFonts w:ascii="Arial" w:cs="Arial" w:eastAsia="Arial" w:hAnsi="Arial"/>
-          <w:b w:val="0"/>
-          <w:i w:val="0"/>
-          <w:smallCaps w:val="0"/>
-          <w:strike w:val="0"/>
-          <w:color w:val="000000"/>
-          <w:sz w:val="22"/>
-          <w:szCs w:val="22"/>
-          <w:u w:val="none"/>
-          <w:shd w:fill="auto" w:val="clear"/>
-          <w:vertAlign w:val="baseline"/>
-        </w:rPr>
-      </w:pPr>
-      <w:r>
-        <w:rPr>
-          <w:rFonts w:ascii="Arial" w:cs="Arial" w:eastAsia="Arial" w:hAnsi="Arial"/>
-          <w:b w:val="0"/>
-          <w:i w:val="0"/>
-          <w:smallCaps w:val="0"/>
-          <w:strike w:val="0"/>
-          <w:color w:val="000000"/>
-          <w:sz w:val="22"/>
-          <w:szCs w:val="22"/>
-          <w:u w:val="none"/>
-          <w:shd w:fill="auto" w:val="clear"/>
-          <w:vertAlign w:val="baseline"/>
-          <w:rtl w:val="0"/>
-        </w:rPr>
-        <w:t xml:space="preserve">Falar sobre as ferramentas que foram utilizadas para construção da solução</w:t>
-      </w:r>
-    </w:p>
-  </w:comment>
-  <w:comment w:author="Izabella Faria" w:id="7" w:date="2023-06-13T20:15:02Z">
+  <w:comment w:author="Izabella Faria" w:id="5" w:date="2023-06-13T20:15:02Z">
     <w:p>
       <w:pPr>
         <w:keepNext w:val="0"/>
@@ -22881,230 +22876,6 @@
     <w:lvl w:ilvl="0">
       <w:start w:val="1"/>
       <w:numFmt w:val="bullet"/>
-      <w:lvlText w:val="-"/>
-      <w:lvlJc w:val="left"/>
-      <w:pPr>
-        <w:ind w:left="720" w:hanging="360"/>
-      </w:pPr>
-      <w:rPr>
-        <w:u w:val="none"/>
-      </w:rPr>
-    </w:lvl>
-    <w:lvl w:ilvl="1">
-      <w:start w:val="1"/>
-      <w:numFmt w:val="bullet"/>
-      <w:lvlText w:val="-"/>
-      <w:lvlJc w:val="left"/>
-      <w:pPr>
-        <w:ind w:left="1440" w:hanging="360"/>
-      </w:pPr>
-      <w:rPr>
-        <w:u w:val="none"/>
-      </w:rPr>
-    </w:lvl>
-    <w:lvl w:ilvl="2">
-      <w:start w:val="1"/>
-      <w:numFmt w:val="bullet"/>
-      <w:lvlText w:val="-"/>
-      <w:lvlJc w:val="left"/>
-      <w:pPr>
-        <w:ind w:left="2160" w:hanging="360"/>
-      </w:pPr>
-      <w:rPr>
-        <w:u w:val="none"/>
-      </w:rPr>
-    </w:lvl>
-    <w:lvl w:ilvl="3">
-      <w:start w:val="1"/>
-      <w:numFmt w:val="bullet"/>
-      <w:lvlText w:val="-"/>
-      <w:lvlJc w:val="left"/>
-      <w:pPr>
-        <w:ind w:left="2880" w:hanging="360"/>
-      </w:pPr>
-      <w:rPr>
-        <w:u w:val="none"/>
-      </w:rPr>
-    </w:lvl>
-    <w:lvl w:ilvl="4">
-      <w:start w:val="1"/>
-      <w:numFmt w:val="bullet"/>
-      <w:lvlText w:val="-"/>
-      <w:lvlJc w:val="left"/>
-      <w:pPr>
-        <w:ind w:left="3600" w:hanging="360"/>
-      </w:pPr>
-      <w:rPr>
-        <w:u w:val="none"/>
-      </w:rPr>
-    </w:lvl>
-    <w:lvl w:ilvl="5">
-      <w:start w:val="1"/>
-      <w:numFmt w:val="bullet"/>
-      <w:lvlText w:val="-"/>
-      <w:lvlJc w:val="left"/>
-      <w:pPr>
-        <w:ind w:left="4320" w:hanging="360"/>
-      </w:pPr>
-      <w:rPr>
-        <w:u w:val="none"/>
-      </w:rPr>
-    </w:lvl>
-    <w:lvl w:ilvl="6">
-      <w:start w:val="1"/>
-      <w:numFmt w:val="bullet"/>
-      <w:lvlText w:val="-"/>
-      <w:lvlJc w:val="left"/>
-      <w:pPr>
-        <w:ind w:left="5040" w:hanging="360"/>
-      </w:pPr>
-      <w:rPr>
-        <w:u w:val="none"/>
-      </w:rPr>
-    </w:lvl>
-    <w:lvl w:ilvl="7">
-      <w:start w:val="1"/>
-      <w:numFmt w:val="bullet"/>
-      <w:lvlText w:val="-"/>
-      <w:lvlJc w:val="left"/>
-      <w:pPr>
-        <w:ind w:left="5760" w:hanging="360"/>
-      </w:pPr>
-      <w:rPr>
-        <w:u w:val="none"/>
-      </w:rPr>
-    </w:lvl>
-    <w:lvl w:ilvl="8">
-      <w:start w:val="1"/>
-      <w:numFmt w:val="bullet"/>
-      <w:lvlText w:val="-"/>
-      <w:lvlJc w:val="left"/>
-      <w:pPr>
-        <w:ind w:left="6480" w:hanging="360"/>
-      </w:pPr>
-      <w:rPr>
-        <w:u w:val="none"/>
-      </w:rPr>
-    </w:lvl>
-  </w:abstractNum>
-  <w:abstractNum w:abstractNumId="2">
-    <w:lvl w:ilvl="0">
-      <w:start w:val="1"/>
-      <w:numFmt w:val="decimal"/>
-      <w:lvlText w:val="%1."/>
-      <w:lvlJc w:val="right"/>
-      <w:pPr>
-        <w:ind w:left="720" w:hanging="360"/>
-      </w:pPr>
-      <w:rPr>
-        <w:rFonts w:ascii="Arial" w:cs="Arial" w:eastAsia="Arial" w:hAnsi="Arial"/>
-        <w:b w:val="1"/>
-        <w:u w:val="none"/>
-      </w:rPr>
-    </w:lvl>
-    <w:lvl w:ilvl="1">
-      <w:start w:val="1"/>
-      <w:numFmt w:val="decimal"/>
-      <w:lvlText w:val="%1.%2."/>
-      <w:lvlJc w:val="right"/>
-      <w:pPr>
-        <w:ind w:left="1440" w:hanging="360"/>
-      </w:pPr>
-      <w:rPr>
-        <w:rFonts w:ascii="Arial" w:cs="Arial" w:eastAsia="Arial" w:hAnsi="Arial"/>
-        <w:b w:val="1"/>
-        <w:u w:val="none"/>
-      </w:rPr>
-    </w:lvl>
-    <w:lvl w:ilvl="2">
-      <w:start w:val="1"/>
-      <w:numFmt w:val="decimal"/>
-      <w:lvlText w:val="%1.%2.%3."/>
-      <w:lvlJc w:val="right"/>
-      <w:pPr>
-        <w:ind w:left="2160" w:hanging="360"/>
-      </w:pPr>
-      <w:rPr>
-        <w:u w:val="none"/>
-      </w:rPr>
-    </w:lvl>
-    <w:lvl w:ilvl="3">
-      <w:start w:val="1"/>
-      <w:numFmt w:val="decimal"/>
-      <w:lvlText w:val="%1.%2.%3.%4."/>
-      <w:lvlJc w:val="right"/>
-      <w:pPr>
-        <w:ind w:left="2880" w:hanging="360"/>
-      </w:pPr>
-      <w:rPr>
-        <w:u w:val="none"/>
-      </w:rPr>
-    </w:lvl>
-    <w:lvl w:ilvl="4">
-      <w:start w:val="1"/>
-      <w:numFmt w:val="decimal"/>
-      <w:lvlText w:val="%1.%2.%3.%4.%5."/>
-      <w:lvlJc w:val="right"/>
-      <w:pPr>
-        <w:ind w:left="3600" w:hanging="360"/>
-      </w:pPr>
-      <w:rPr>
-        <w:u w:val="none"/>
-      </w:rPr>
-    </w:lvl>
-    <w:lvl w:ilvl="5">
-      <w:start w:val="1"/>
-      <w:numFmt w:val="decimal"/>
-      <w:lvlText w:val="%1.%2.%3.%4.%5.%6."/>
-      <w:lvlJc w:val="right"/>
-      <w:pPr>
-        <w:ind w:left="4320" w:hanging="360"/>
-      </w:pPr>
-      <w:rPr>
-        <w:u w:val="none"/>
-      </w:rPr>
-    </w:lvl>
-    <w:lvl w:ilvl="6">
-      <w:start w:val="1"/>
-      <w:numFmt w:val="decimal"/>
-      <w:lvlText w:val="%1.%2.%3.%4.%5.%6.%7."/>
-      <w:lvlJc w:val="right"/>
-      <w:pPr>
-        <w:ind w:left="5040" w:hanging="360"/>
-      </w:pPr>
-      <w:rPr>
-        <w:u w:val="none"/>
-      </w:rPr>
-    </w:lvl>
-    <w:lvl w:ilvl="7">
-      <w:start w:val="1"/>
-      <w:numFmt w:val="decimal"/>
-      <w:lvlText w:val="%1.%2.%3.%4.%5.%6.%7.%8."/>
-      <w:lvlJc w:val="right"/>
-      <w:pPr>
-        <w:ind w:left="5760" w:hanging="360"/>
-      </w:pPr>
-      <w:rPr>
-        <w:u w:val="none"/>
-      </w:rPr>
-    </w:lvl>
-    <w:lvl w:ilvl="8">
-      <w:start w:val="1"/>
-      <w:numFmt w:val="decimal"/>
-      <w:lvlText w:val="%1.%2.%3.%4.%5.%6.%7.%8.%9."/>
-      <w:lvlJc w:val="right"/>
-      <w:pPr>
-        <w:ind w:left="6480" w:hanging="360"/>
-      </w:pPr>
-      <w:rPr>
-        <w:u w:val="none"/>
-      </w:rPr>
-    </w:lvl>
-  </w:abstractNum>
-  <w:abstractNum w:abstractNumId="3">
-    <w:lvl w:ilvl="0">
-      <w:start w:val="1"/>
-      <w:numFmt w:val="bullet"/>
       <w:lvlText w:val="●"/>
       <w:lvlJc w:val="left"/>
       <w:pPr>
@@ -23215,7 +22986,7 @@
       </w:rPr>
     </w:lvl>
   </w:abstractNum>
-  <w:abstractNum w:abstractNumId="4">
+  <w:abstractNum w:abstractNumId="2">
     <w:lvl w:ilvl="0">
       <w:start w:val="1"/>
       <w:numFmt w:val="bullet"/>
@@ -23325,117 +23096,7 @@
       </w:rPr>
     </w:lvl>
   </w:abstractNum>
-  <w:abstractNum w:abstractNumId="5">
-    <w:lvl w:ilvl="0">
-      <w:start w:val="1"/>
-      <w:numFmt w:val="bullet"/>
-      <w:lvlText w:val="●"/>
-      <w:lvlJc w:val="left"/>
-      <w:pPr>
-        <w:ind w:left="720" w:hanging="360"/>
-      </w:pPr>
-      <w:rPr>
-        <w:u w:val="none"/>
-      </w:rPr>
-    </w:lvl>
-    <w:lvl w:ilvl="1">
-      <w:start w:val="1"/>
-      <w:numFmt w:val="bullet"/>
-      <w:lvlText w:val="○"/>
-      <w:lvlJc w:val="left"/>
-      <w:pPr>
-        <w:ind w:left="1440" w:hanging="360"/>
-      </w:pPr>
-      <w:rPr>
-        <w:u w:val="none"/>
-      </w:rPr>
-    </w:lvl>
-    <w:lvl w:ilvl="2">
-      <w:start w:val="1"/>
-      <w:numFmt w:val="bullet"/>
-      <w:lvlText w:val="■"/>
-      <w:lvlJc w:val="left"/>
-      <w:pPr>
-        <w:ind w:left="2160" w:hanging="360"/>
-      </w:pPr>
-      <w:rPr>
-        <w:u w:val="none"/>
-      </w:rPr>
-    </w:lvl>
-    <w:lvl w:ilvl="3">
-      <w:start w:val="1"/>
-      <w:numFmt w:val="bullet"/>
-      <w:lvlText w:val="●"/>
-      <w:lvlJc w:val="left"/>
-      <w:pPr>
-        <w:ind w:left="2880" w:hanging="360"/>
-      </w:pPr>
-      <w:rPr>
-        <w:u w:val="none"/>
-      </w:rPr>
-    </w:lvl>
-    <w:lvl w:ilvl="4">
-      <w:start w:val="1"/>
-      <w:numFmt w:val="bullet"/>
-      <w:lvlText w:val="○"/>
-      <w:lvlJc w:val="left"/>
-      <w:pPr>
-        <w:ind w:left="3600" w:hanging="360"/>
-      </w:pPr>
-      <w:rPr>
-        <w:u w:val="none"/>
-      </w:rPr>
-    </w:lvl>
-    <w:lvl w:ilvl="5">
-      <w:start w:val="1"/>
-      <w:numFmt w:val="bullet"/>
-      <w:lvlText w:val="■"/>
-      <w:lvlJc w:val="left"/>
-      <w:pPr>
-        <w:ind w:left="4320" w:hanging="360"/>
-      </w:pPr>
-      <w:rPr>
-        <w:u w:val="none"/>
-      </w:rPr>
-    </w:lvl>
-    <w:lvl w:ilvl="6">
-      <w:start w:val="1"/>
-      <w:numFmt w:val="bullet"/>
-      <w:lvlText w:val="●"/>
-      <w:lvlJc w:val="left"/>
-      <w:pPr>
-        <w:ind w:left="5040" w:hanging="360"/>
-      </w:pPr>
-      <w:rPr>
-        <w:u w:val="none"/>
-      </w:rPr>
-    </w:lvl>
-    <w:lvl w:ilvl="7">
-      <w:start w:val="1"/>
-      <w:numFmt w:val="bullet"/>
-      <w:lvlText w:val="○"/>
-      <w:lvlJc w:val="left"/>
-      <w:pPr>
-        <w:ind w:left="5760" w:hanging="360"/>
-      </w:pPr>
-      <w:rPr>
-        <w:u w:val="none"/>
-      </w:rPr>
-    </w:lvl>
-    <w:lvl w:ilvl="8">
-      <w:start w:val="1"/>
-      <w:numFmt w:val="bullet"/>
-      <w:lvlText w:val="■"/>
-      <w:lvlJc w:val="left"/>
-      <w:pPr>
-        <w:ind w:left="6480" w:hanging="360"/>
-      </w:pPr>
-      <w:rPr>
-        <w:u w:val="none"/>
-      </w:rPr>
-    </w:lvl>
-  </w:abstractNum>
-  <w:abstractNum w:abstractNumId="6">
+  <w:abstractNum w:abstractNumId="3">
     <w:lvl w:ilvl="0">
       <w:start w:val="1"/>
       <w:numFmt w:val="decimal"/>
@@ -23549,7 +23210,7 @@
       </w:rPr>
     </w:lvl>
   </w:abstractNum>
-  <w:abstractNum w:abstractNumId="7">
+  <w:abstractNum w:abstractNumId="4">
     <w:lvl w:ilvl="0">
       <w:start w:val="1"/>
       <w:numFmt w:val="bullet"/>
@@ -23659,7 +23320,7 @@
       </w:rPr>
     </w:lvl>
   </w:abstractNum>
-  <w:abstractNum w:abstractNumId="8">
+  <w:abstractNum w:abstractNumId="5">
     <w:lvl w:ilvl="0">
       <w:start w:val="1"/>
       <w:numFmt w:val="bullet"/>
@@ -23769,7 +23430,7 @@
       </w:rPr>
     </w:lvl>
   </w:abstractNum>
-  <w:abstractNum w:abstractNumId="9">
+  <w:abstractNum w:abstractNumId="6">
     <w:lvl w:ilvl="0">
       <w:start w:val="1"/>
       <w:numFmt w:val="decimal"/>
@@ -23879,7 +23540,7 @@
       </w:rPr>
     </w:lvl>
   </w:abstractNum>
-  <w:abstractNum w:abstractNumId="10">
+  <w:abstractNum w:abstractNumId="7">
     <w:lvl w:ilvl="0">
       <w:start w:val="1"/>
       <w:numFmt w:val="bullet"/>
@@ -23993,7 +23654,7 @@
       </w:rPr>
     </w:lvl>
   </w:abstractNum>
-  <w:abstractNum w:abstractNumId="11">
+  <w:abstractNum w:abstractNumId="8">
     <w:lvl w:ilvl="0">
       <w:start w:val="1"/>
       <w:numFmt w:val="lowerLetter"/>
@@ -24105,7 +23766,451 @@
       </w:rPr>
     </w:lvl>
   </w:abstractNum>
+  <w:abstractNum w:abstractNumId="9">
+    <w:lvl w:ilvl="0">
+      <w:start w:val="1"/>
+      <w:numFmt w:val="bullet"/>
+      <w:lvlText w:val="-"/>
+      <w:lvlJc w:val="left"/>
+      <w:pPr>
+        <w:ind w:left="720" w:hanging="360"/>
+      </w:pPr>
+      <w:rPr>
+        <w:u w:val="none"/>
+      </w:rPr>
+    </w:lvl>
+    <w:lvl w:ilvl="1">
+      <w:start w:val="1"/>
+      <w:numFmt w:val="bullet"/>
+      <w:lvlText w:val="-"/>
+      <w:lvlJc w:val="left"/>
+      <w:pPr>
+        <w:ind w:left="1440" w:hanging="360"/>
+      </w:pPr>
+      <w:rPr>
+        <w:u w:val="none"/>
+      </w:rPr>
+    </w:lvl>
+    <w:lvl w:ilvl="2">
+      <w:start w:val="1"/>
+      <w:numFmt w:val="bullet"/>
+      <w:lvlText w:val="-"/>
+      <w:lvlJc w:val="left"/>
+      <w:pPr>
+        <w:ind w:left="2160" w:hanging="360"/>
+      </w:pPr>
+      <w:rPr>
+        <w:u w:val="none"/>
+      </w:rPr>
+    </w:lvl>
+    <w:lvl w:ilvl="3">
+      <w:start w:val="1"/>
+      <w:numFmt w:val="bullet"/>
+      <w:lvlText w:val="-"/>
+      <w:lvlJc w:val="left"/>
+      <w:pPr>
+        <w:ind w:left="2880" w:hanging="360"/>
+      </w:pPr>
+      <w:rPr>
+        <w:u w:val="none"/>
+      </w:rPr>
+    </w:lvl>
+    <w:lvl w:ilvl="4">
+      <w:start w:val="1"/>
+      <w:numFmt w:val="bullet"/>
+      <w:lvlText w:val="-"/>
+      <w:lvlJc w:val="left"/>
+      <w:pPr>
+        <w:ind w:left="3600" w:hanging="360"/>
+      </w:pPr>
+      <w:rPr>
+        <w:u w:val="none"/>
+      </w:rPr>
+    </w:lvl>
+    <w:lvl w:ilvl="5">
+      <w:start w:val="1"/>
+      <w:numFmt w:val="bullet"/>
+      <w:lvlText w:val="-"/>
+      <w:lvlJc w:val="left"/>
+      <w:pPr>
+        <w:ind w:left="4320" w:hanging="360"/>
+      </w:pPr>
+      <w:rPr>
+        <w:u w:val="none"/>
+      </w:rPr>
+    </w:lvl>
+    <w:lvl w:ilvl="6">
+      <w:start w:val="1"/>
+      <w:numFmt w:val="bullet"/>
+      <w:lvlText w:val="-"/>
+      <w:lvlJc w:val="left"/>
+      <w:pPr>
+        <w:ind w:left="5040" w:hanging="360"/>
+      </w:pPr>
+      <w:rPr>
+        <w:u w:val="none"/>
+      </w:rPr>
+    </w:lvl>
+    <w:lvl w:ilvl="7">
+      <w:start w:val="1"/>
+      <w:numFmt w:val="bullet"/>
+      <w:lvlText w:val="-"/>
+      <w:lvlJc w:val="left"/>
+      <w:pPr>
+        <w:ind w:left="5760" w:hanging="360"/>
+      </w:pPr>
+      <w:rPr>
+        <w:u w:val="none"/>
+      </w:rPr>
+    </w:lvl>
+    <w:lvl w:ilvl="8">
+      <w:start w:val="1"/>
+      <w:numFmt w:val="bullet"/>
+      <w:lvlText w:val="-"/>
+      <w:lvlJc w:val="left"/>
+      <w:pPr>
+        <w:ind w:left="6480" w:hanging="360"/>
+      </w:pPr>
+      <w:rPr>
+        <w:u w:val="none"/>
+      </w:rPr>
+    </w:lvl>
+  </w:abstractNum>
+  <w:abstractNum w:abstractNumId="10">
+    <w:lvl w:ilvl="0">
+      <w:start w:val="1"/>
+      <w:numFmt w:val="decimal"/>
+      <w:lvlText w:val="%1."/>
+      <w:lvlJc w:val="right"/>
+      <w:pPr>
+        <w:ind w:left="720" w:hanging="360"/>
+      </w:pPr>
+      <w:rPr>
+        <w:rFonts w:ascii="Arial" w:cs="Arial" w:eastAsia="Arial" w:hAnsi="Arial"/>
+        <w:b w:val="1"/>
+        <w:u w:val="none"/>
+      </w:rPr>
+    </w:lvl>
+    <w:lvl w:ilvl="1">
+      <w:start w:val="1"/>
+      <w:numFmt w:val="decimal"/>
+      <w:lvlText w:val="%1.%2."/>
+      <w:lvlJc w:val="right"/>
+      <w:pPr>
+        <w:ind w:left="1440" w:hanging="360"/>
+      </w:pPr>
+      <w:rPr>
+        <w:rFonts w:ascii="Arial" w:cs="Arial" w:eastAsia="Arial" w:hAnsi="Arial"/>
+        <w:b w:val="1"/>
+        <w:u w:val="none"/>
+      </w:rPr>
+    </w:lvl>
+    <w:lvl w:ilvl="2">
+      <w:start w:val="1"/>
+      <w:numFmt w:val="decimal"/>
+      <w:lvlText w:val="%1.%2.%3."/>
+      <w:lvlJc w:val="right"/>
+      <w:pPr>
+        <w:ind w:left="2160" w:hanging="360"/>
+      </w:pPr>
+      <w:rPr>
+        <w:u w:val="none"/>
+      </w:rPr>
+    </w:lvl>
+    <w:lvl w:ilvl="3">
+      <w:start w:val="1"/>
+      <w:numFmt w:val="decimal"/>
+      <w:lvlText w:val="%1.%2.%3.%4."/>
+      <w:lvlJc w:val="right"/>
+      <w:pPr>
+        <w:ind w:left="2880" w:hanging="360"/>
+      </w:pPr>
+      <w:rPr>
+        <w:u w:val="none"/>
+      </w:rPr>
+    </w:lvl>
+    <w:lvl w:ilvl="4">
+      <w:start w:val="1"/>
+      <w:numFmt w:val="decimal"/>
+      <w:lvlText w:val="%1.%2.%3.%4.%5."/>
+      <w:lvlJc w:val="right"/>
+      <w:pPr>
+        <w:ind w:left="3600" w:hanging="360"/>
+      </w:pPr>
+      <w:rPr>
+        <w:u w:val="none"/>
+      </w:rPr>
+    </w:lvl>
+    <w:lvl w:ilvl="5">
+      <w:start w:val="1"/>
+      <w:numFmt w:val="decimal"/>
+      <w:lvlText w:val="%1.%2.%3.%4.%5.%6."/>
+      <w:lvlJc w:val="right"/>
+      <w:pPr>
+        <w:ind w:left="4320" w:hanging="360"/>
+      </w:pPr>
+      <w:rPr>
+        <w:u w:val="none"/>
+      </w:rPr>
+    </w:lvl>
+    <w:lvl w:ilvl="6">
+      <w:start w:val="1"/>
+      <w:numFmt w:val="decimal"/>
+      <w:lvlText w:val="%1.%2.%3.%4.%5.%6.%7."/>
+      <w:lvlJc w:val="right"/>
+      <w:pPr>
+        <w:ind w:left="5040" w:hanging="360"/>
+      </w:pPr>
+      <w:rPr>
+        <w:u w:val="none"/>
+      </w:rPr>
+    </w:lvl>
+    <w:lvl w:ilvl="7">
+      <w:start w:val="1"/>
+      <w:numFmt w:val="decimal"/>
+      <w:lvlText w:val="%1.%2.%3.%4.%5.%6.%7.%8."/>
+      <w:lvlJc w:val="right"/>
+      <w:pPr>
+        <w:ind w:left="5760" w:hanging="360"/>
+      </w:pPr>
+      <w:rPr>
+        <w:u w:val="none"/>
+      </w:rPr>
+    </w:lvl>
+    <w:lvl w:ilvl="8">
+      <w:start w:val="1"/>
+      <w:numFmt w:val="decimal"/>
+      <w:lvlText w:val="%1.%2.%3.%4.%5.%6.%7.%8.%9."/>
+      <w:lvlJc w:val="right"/>
+      <w:pPr>
+        <w:ind w:left="6480" w:hanging="360"/>
+      </w:pPr>
+      <w:rPr>
+        <w:u w:val="none"/>
+      </w:rPr>
+    </w:lvl>
+  </w:abstractNum>
+  <w:abstractNum w:abstractNumId="11">
+    <w:lvl w:ilvl="0">
+      <w:start w:val="1"/>
+      <w:numFmt w:val="bullet"/>
+      <w:lvlText w:val="●"/>
+      <w:lvlJc w:val="left"/>
+      <w:pPr>
+        <w:ind w:left="720" w:hanging="360"/>
+      </w:pPr>
+      <w:rPr>
+        <w:u w:val="none"/>
+      </w:rPr>
+    </w:lvl>
+    <w:lvl w:ilvl="1">
+      <w:start w:val="1"/>
+      <w:numFmt w:val="bullet"/>
+      <w:lvlText w:val="○"/>
+      <w:lvlJc w:val="left"/>
+      <w:pPr>
+        <w:ind w:left="1440" w:hanging="360"/>
+      </w:pPr>
+      <w:rPr>
+        <w:u w:val="none"/>
+      </w:rPr>
+    </w:lvl>
+    <w:lvl w:ilvl="2">
+      <w:start w:val="1"/>
+      <w:numFmt w:val="bullet"/>
+      <w:lvlText w:val="■"/>
+      <w:lvlJc w:val="left"/>
+      <w:pPr>
+        <w:ind w:left="2160" w:hanging="360"/>
+      </w:pPr>
+      <w:rPr>
+        <w:u w:val="none"/>
+      </w:rPr>
+    </w:lvl>
+    <w:lvl w:ilvl="3">
+      <w:start w:val="1"/>
+      <w:numFmt w:val="bullet"/>
+      <w:lvlText w:val="●"/>
+      <w:lvlJc w:val="left"/>
+      <w:pPr>
+        <w:ind w:left="2880" w:hanging="360"/>
+      </w:pPr>
+      <w:rPr>
+        <w:u w:val="none"/>
+      </w:rPr>
+    </w:lvl>
+    <w:lvl w:ilvl="4">
+      <w:start w:val="1"/>
+      <w:numFmt w:val="bullet"/>
+      <w:lvlText w:val="○"/>
+      <w:lvlJc w:val="left"/>
+      <w:pPr>
+        <w:ind w:left="3600" w:hanging="360"/>
+      </w:pPr>
+      <w:rPr>
+        <w:u w:val="none"/>
+      </w:rPr>
+    </w:lvl>
+    <w:lvl w:ilvl="5">
+      <w:start w:val="1"/>
+      <w:numFmt w:val="bullet"/>
+      <w:lvlText w:val="■"/>
+      <w:lvlJc w:val="left"/>
+      <w:pPr>
+        <w:ind w:left="4320" w:hanging="360"/>
+      </w:pPr>
+      <w:rPr>
+        <w:u w:val="none"/>
+      </w:rPr>
+    </w:lvl>
+    <w:lvl w:ilvl="6">
+      <w:start w:val="1"/>
+      <w:numFmt w:val="bullet"/>
+      <w:lvlText w:val="●"/>
+      <w:lvlJc w:val="left"/>
+      <w:pPr>
+        <w:ind w:left="5040" w:hanging="360"/>
+      </w:pPr>
+      <w:rPr>
+        <w:u w:val="none"/>
+      </w:rPr>
+    </w:lvl>
+    <w:lvl w:ilvl="7">
+      <w:start w:val="1"/>
+      <w:numFmt w:val="bullet"/>
+      <w:lvlText w:val="○"/>
+      <w:lvlJc w:val="left"/>
+      <w:pPr>
+        <w:ind w:left="5760" w:hanging="360"/>
+      </w:pPr>
+      <w:rPr>
+        <w:u w:val="none"/>
+      </w:rPr>
+    </w:lvl>
+    <w:lvl w:ilvl="8">
+      <w:start w:val="1"/>
+      <w:numFmt w:val="bullet"/>
+      <w:lvlText w:val="■"/>
+      <w:lvlJc w:val="left"/>
+      <w:pPr>
+        <w:ind w:left="6480" w:hanging="360"/>
+      </w:pPr>
+      <w:rPr>
+        <w:u w:val="none"/>
+      </w:rPr>
+    </w:lvl>
+  </w:abstractNum>
   <w:abstractNum w:abstractNumId="12">
+    <w:lvl w:ilvl="0">
+      <w:start w:val="1"/>
+      <w:numFmt w:val="bullet"/>
+      <w:lvlText w:val="●"/>
+      <w:lvlJc w:val="left"/>
+      <w:pPr>
+        <w:ind w:left="720" w:hanging="360"/>
+      </w:pPr>
+      <w:rPr>
+        <w:u w:val="none"/>
+      </w:rPr>
+    </w:lvl>
+    <w:lvl w:ilvl="1">
+      <w:start w:val="1"/>
+      <w:numFmt w:val="bullet"/>
+      <w:lvlText w:val="○"/>
+      <w:lvlJc w:val="left"/>
+      <w:pPr>
+        <w:ind w:left="1440" w:hanging="360"/>
+      </w:pPr>
+      <w:rPr>
+        <w:u w:val="none"/>
+      </w:rPr>
+    </w:lvl>
+    <w:lvl w:ilvl="2">
+      <w:start w:val="1"/>
+      <w:numFmt w:val="bullet"/>
+      <w:lvlText w:val="■"/>
+      <w:lvlJc w:val="left"/>
+      <w:pPr>
+        <w:ind w:left="2160" w:hanging="360"/>
+      </w:pPr>
+      <w:rPr>
+        <w:u w:val="none"/>
+      </w:rPr>
+    </w:lvl>
+    <w:lvl w:ilvl="3">
+      <w:start w:val="1"/>
+      <w:numFmt w:val="bullet"/>
+      <w:lvlText w:val="●"/>
+      <w:lvlJc w:val="left"/>
+      <w:pPr>
+        <w:ind w:left="2880" w:hanging="360"/>
+      </w:pPr>
+      <w:rPr>
+        <w:u w:val="none"/>
+      </w:rPr>
+    </w:lvl>
+    <w:lvl w:ilvl="4">
+      <w:start w:val="1"/>
+      <w:numFmt w:val="bullet"/>
+      <w:lvlText w:val="○"/>
+      <w:lvlJc w:val="left"/>
+      <w:pPr>
+        <w:ind w:left="3600" w:hanging="360"/>
+      </w:pPr>
+      <w:rPr>
+        <w:u w:val="none"/>
+      </w:rPr>
+    </w:lvl>
+    <w:lvl w:ilvl="5">
+      <w:start w:val="1"/>
+      <w:numFmt w:val="bullet"/>
+      <w:lvlText w:val="■"/>
+      <w:lvlJc w:val="left"/>
+      <w:pPr>
+        <w:ind w:left="4320" w:hanging="360"/>
+      </w:pPr>
+      <w:rPr>
+        <w:u w:val="none"/>
+      </w:rPr>
+    </w:lvl>
+    <w:lvl w:ilvl="6">
+      <w:start w:val="1"/>
+      <w:numFmt w:val="bullet"/>
+      <w:lvlText w:val="●"/>
+      <w:lvlJc w:val="left"/>
+      <w:pPr>
+        <w:ind w:left="5040" w:hanging="360"/>
+      </w:pPr>
+      <w:rPr>
+        <w:u w:val="none"/>
+      </w:rPr>
+    </w:lvl>
+    <w:lvl w:ilvl="7">
+      <w:start w:val="1"/>
+      <w:numFmt w:val="bullet"/>
+      <w:lvlText w:val="○"/>
+      <w:lvlJc w:val="left"/>
+      <w:pPr>
+        <w:ind w:left="5760" w:hanging="360"/>
+      </w:pPr>
+      <w:rPr>
+        <w:u w:val="none"/>
+      </w:rPr>
+    </w:lvl>
+    <w:lvl w:ilvl="8">
+      <w:start w:val="1"/>
+      <w:numFmt w:val="bullet"/>
+      <w:lvlText w:val="■"/>
+      <w:lvlJc w:val="left"/>
+      <w:pPr>
+        <w:ind w:left="6480" w:hanging="360"/>
+      </w:pPr>
+      <w:rPr>
+        <w:u w:val="none"/>
+      </w:rPr>
+    </w:lvl>
+  </w:abstractNum>
+  <w:abstractNum w:abstractNumId="13">
     <w:lvl w:ilvl="0">
       <w:start w:val="1"/>
       <w:numFmt w:val="bullet"/>
@@ -24254,6 +24359,9 @@
   </w:num>
   <w:num w:numId="12">
     <w:abstractNumId w:val="12"/>
+  </w:num>
+  <w:num w:numId="13">
+    <w:abstractNumId w:val="13"/>
   </w:num>
 </w:numbering>
 </file>

</xml_diff>